<commit_message>
GDD + Mechanics aktualisiert
</commit_message>
<xml_diff>
--- a/_WIP/Tobias/GDD_Voodoo.docx
+++ b/_WIP/Tobias/GDD_Voodoo.docx
@@ -3142,19 +3142,85 @@
     <w:p>
       <w:pPr>
         <w:pStyle w:val="berschrift2"/>
-        <w:rPr>
-          <w:lang w:val="en-GB"/>
-        </w:rPr>
       </w:pPr>
       <w:bookmarkStart w:id="4" w:name="_Toc511119237"/>
       <w:r>
-        <w:rPr>
-          <w:lang w:val="en-GB"/>
-        </w:rPr>
         <w:t>Elevator Pitch</w:t>
       </w:r>
       <w:bookmarkEnd w:id="4"/>
     </w:p>
+    <w:p>
+      <w:pPr>
+        <w:rPr>
+          <w:b/>
+          <w:sz w:val="24"/>
+        </w:rPr>
+      </w:pPr>
+      <w:r>
+        <w:rPr>
+          <w:b/>
+          <w:sz w:val="24"/>
+        </w:rPr>
+        <w:t>Vision Statement</w:t>
+      </w:r>
+    </w:p>
+    <w:p>
+      <w:pPr>
+        <w:pStyle w:val="Listenabsatz"/>
+        <w:numPr>
+          <w:ilvl w:val="0"/>
+          <w:numId w:val="6"/>
+        </w:numPr>
+      </w:pPr>
+      <w:r>
+        <w:t xml:space="preserve">3D (Puzzle) </w:t>
+      </w:r>
+      <w:proofErr w:type="spellStart"/>
+      <w:r>
+        <w:t>Platformer</w:t>
+      </w:r>
+      <w:proofErr w:type="spellEnd"/>
+      <w:r>
+        <w:t xml:space="preserve"> für PC</w:t>
+      </w:r>
+    </w:p>
+    <w:p>
+      <w:pPr>
+        <w:pStyle w:val="Listenabsatz"/>
+        <w:numPr>
+          <w:ilvl w:val="0"/>
+          <w:numId w:val="6"/>
+        </w:numPr>
+      </w:pPr>
+      <w:r>
+        <w:t>Übernimmt Kontrolle über Gegner und nutzt diese um in den nächsten Raum zu kommen.</w:t>
+      </w:r>
+    </w:p>
+    <w:p>
+      <w:pPr>
+        <w:pStyle w:val="Listenabsatz"/>
+        <w:numPr>
+          <w:ilvl w:val="0"/>
+          <w:numId w:val="6"/>
+        </w:numPr>
+      </w:pPr>
+      <w:r>
+        <w:t>Der Spieler wird in eine triste</w:t>
+      </w:r>
+      <w:r>
+        <w:t xml:space="preserve"> </w:t>
+      </w:r>
+      <w:r>
+        <w:t xml:space="preserve">Welt </w:t>
+      </w:r>
+      <w:r>
+        <w:t xml:space="preserve">gefüllt mit dunklem Humor </w:t>
+      </w:r>
+      <w:r>
+        <w:t>geworfen.</w:t>
+      </w:r>
+    </w:p>
+    <w:p/>
     <w:p>
       <w:pPr>
         <w:rPr>
@@ -3756,39 +3822,21 @@
       </w:r>
     </w:p>
     <w:p>
-      <w:pPr>
-        <w:rPr>
-          <w:lang w:val="en-GB"/>
-        </w:rPr>
-      </w:pPr>
-      <w:r>
-        <w:rPr>
-          <w:lang w:val="en-GB"/>
-        </w:rPr>
-        <w:t>Team Fortress (2)</w:t>
-      </w:r>
-    </w:p>
-    <w:p>
-      <w:pPr>
-        <w:rPr>
-          <w:lang w:val="en-GB"/>
-        </w:rPr>
-      </w:pPr>
-    </w:p>
-    <w:p>
-      <w:pPr>
-        <w:rPr>
-          <w:lang w:val="en-GB"/>
-        </w:rPr>
-      </w:pPr>
-    </w:p>
-    <w:p>
-      <w:pPr>
-        <w:rPr>
-          <w:lang w:val="en-GB"/>
-        </w:rPr>
-      </w:pPr>
-    </w:p>
+      <w:r>
+        <w:t xml:space="preserve">Team </w:t>
+      </w:r>
+      <w:proofErr w:type="spellStart"/>
+      <w:r>
+        <w:t>Fortress</w:t>
+      </w:r>
+      <w:proofErr w:type="spellEnd"/>
+      <w:r>
+        <w:t xml:space="preserve"> (2)</w:t>
+      </w:r>
+    </w:p>
+    <w:p/>
+    <w:p/>
+    <w:p/>
     <w:p>
       <w:r>
         <w:t>MUST-HAVE</w:t>
@@ -4269,34 +4317,81 @@
         <w:pStyle w:val="Listenabsatz"/>
         <w:numPr>
           <w:ilvl w:val="0"/>
-          <w:numId w:val="1"/>
+          <w:numId w:val="7"/>
         </w:numPr>
         <w:rPr>
           <w:lang w:val="en-GB"/>
         </w:rPr>
       </w:pPr>
-      <w:proofErr w:type="spellStart"/>
-      <w:r>
-        <w:rPr>
-          <w:lang w:val="en-GB"/>
-        </w:rPr>
-        <w:t>Betritt</w:t>
-      </w:r>
-      <w:proofErr w:type="spellEnd"/>
-      <w:r>
-        <w:rPr>
-          <w:lang w:val="en-GB"/>
-        </w:rPr>
-        <w:t xml:space="preserve"> </w:t>
-      </w:r>
-      <w:proofErr w:type="spellStart"/>
-      <w:r>
-        <w:rPr>
-          <w:lang w:val="en-GB"/>
-        </w:rPr>
-        <w:t>Raum</w:t>
-      </w:r>
-      <w:proofErr w:type="spellEnd"/>
+      <w:bookmarkStart w:id="13" w:name="_GoBack"/>
+      <w:r>
+        <w:rPr>
+          <w:lang w:val="en-GB"/>
+        </w:rPr>
+        <w:t>Enter Room</w:t>
+      </w:r>
+    </w:p>
+    <w:p>
+      <w:pPr>
+        <w:pStyle w:val="Listenabsatz"/>
+        <w:numPr>
+          <w:ilvl w:val="0"/>
+          <w:numId w:val="7"/>
+        </w:numPr>
+        <w:rPr>
+          <w:lang w:val="en-GB"/>
+        </w:rPr>
+      </w:pPr>
+      <w:r>
+        <w:rPr>
+          <w:lang w:val="en-GB"/>
+        </w:rPr>
+        <w:t>Sacrifice</w:t>
+      </w:r>
+    </w:p>
+    <w:p>
+      <w:pPr>
+        <w:pStyle w:val="Listenabsatz"/>
+        <w:numPr>
+          <w:ilvl w:val="0"/>
+          <w:numId w:val="7"/>
+        </w:numPr>
+        <w:rPr>
+          <w:lang w:val="en-GB"/>
+        </w:rPr>
+      </w:pPr>
+      <w:r>
+        <w:rPr>
+          <w:lang w:val="en-GB"/>
+        </w:rPr>
+        <w:t>Possession</w:t>
+      </w:r>
+    </w:p>
+    <w:p>
+      <w:pPr>
+        <w:pStyle w:val="Listenabsatz"/>
+        <w:numPr>
+          <w:ilvl w:val="0"/>
+          <w:numId w:val="7"/>
+        </w:numPr>
+        <w:rPr>
+          <w:lang w:val="en-GB"/>
+        </w:rPr>
+      </w:pPr>
+      <w:r>
+        <w:rPr>
+          <w:lang w:val="en-GB"/>
+        </w:rPr>
+        <w:t>Clear Way</w:t>
+      </w:r>
+    </w:p>
+    <w:bookmarkEnd w:id="13"/>
+    <w:p>
+      <w:pPr>
+        <w:rPr>
+          <w:lang w:val="en-GB"/>
+        </w:rPr>
+      </w:pPr>
     </w:p>
     <w:p>
       <w:pPr>
@@ -4314,7 +4409,8 @@
         <w:rPr>
           <w:lang w:val="en-GB"/>
         </w:rPr>
-        <w:t>Finde</w:t>
+        <w:lastRenderedPageBreak/>
+        <w:t>Betritt</w:t>
       </w:r>
       <w:proofErr w:type="spellEnd"/>
       <w:r>
@@ -4328,21 +4424,7 @@
         <w:rPr>
           <w:lang w:val="en-GB"/>
         </w:rPr>
-        <w:t>persönlichen</w:t>
-      </w:r>
-      <w:proofErr w:type="spellEnd"/>
-      <w:r>
-        <w:rPr>
-          <w:lang w:val="en-GB"/>
-        </w:rPr>
-        <w:t xml:space="preserve"> </w:t>
-      </w:r>
-      <w:proofErr w:type="spellStart"/>
-      <w:r>
-        <w:rPr>
-          <w:lang w:val="en-GB"/>
-        </w:rPr>
-        <w:t>Gegenstand</w:t>
+        <w:t>Raum</w:t>
       </w:r>
       <w:proofErr w:type="spellEnd"/>
     </w:p>
@@ -4362,7 +4444,7 @@
         <w:rPr>
           <w:lang w:val="en-GB"/>
         </w:rPr>
-        <w:t>Kontrolliere</w:t>
+        <w:t>Finde</w:t>
       </w:r>
       <w:proofErr w:type="spellEnd"/>
       <w:r>
@@ -4376,7 +4458,21 @@
         <w:rPr>
           <w:lang w:val="en-GB"/>
         </w:rPr>
-        <w:t>Gegner</w:t>
+        <w:t>persönlichen</w:t>
+      </w:r>
+      <w:proofErr w:type="spellEnd"/>
+      <w:r>
+        <w:rPr>
+          <w:lang w:val="en-GB"/>
+        </w:rPr>
+        <w:t xml:space="preserve"> </w:t>
+      </w:r>
+      <w:proofErr w:type="spellStart"/>
+      <w:r>
+        <w:rPr>
+          <w:lang w:val="en-GB"/>
+        </w:rPr>
+        <w:t>Gegenstand</w:t>
       </w:r>
       <w:proofErr w:type="spellEnd"/>
     </w:p>
@@ -4396,7 +4492,7 @@
         <w:rPr>
           <w:lang w:val="en-GB"/>
         </w:rPr>
-        <w:t>Räume</w:t>
+        <w:t>Kontrolliere</w:t>
       </w:r>
       <w:proofErr w:type="spellEnd"/>
       <w:r>
@@ -4410,49 +4506,7 @@
         <w:rPr>
           <w:lang w:val="en-GB"/>
         </w:rPr>
-        <w:t>Hinderniss</w:t>
-      </w:r>
-      <w:proofErr w:type="spellEnd"/>
-      <w:r>
-        <w:rPr>
-          <w:lang w:val="en-GB"/>
-        </w:rPr>
-        <w:t xml:space="preserve"> </w:t>
-      </w:r>
-      <w:proofErr w:type="spellStart"/>
-      <w:r>
-        <w:rPr>
-          <w:lang w:val="en-GB"/>
-        </w:rPr>
-        <w:t>aus</w:t>
-      </w:r>
-      <w:proofErr w:type="spellEnd"/>
-      <w:r>
-        <w:rPr>
-          <w:lang w:val="en-GB"/>
-        </w:rPr>
-        <w:t xml:space="preserve"> </w:t>
-      </w:r>
-      <w:proofErr w:type="spellStart"/>
-      <w:r>
-        <w:rPr>
-          <w:lang w:val="en-GB"/>
-        </w:rPr>
-        <w:t>dem</w:t>
-      </w:r>
-      <w:proofErr w:type="spellEnd"/>
-      <w:r>
-        <w:rPr>
-          <w:lang w:val="en-GB"/>
-        </w:rPr>
-        <w:t xml:space="preserve"> </w:t>
-      </w:r>
-      <w:proofErr w:type="spellStart"/>
-      <w:r>
-        <w:rPr>
-          <w:lang w:val="en-GB"/>
-        </w:rPr>
-        <w:t>Weg</w:t>
+        <w:t>Gegner</w:t>
       </w:r>
       <w:proofErr w:type="spellEnd"/>
     </w:p>
@@ -4472,6 +4526,82 @@
         <w:rPr>
           <w:lang w:val="en-GB"/>
         </w:rPr>
+        <w:t>Räume</w:t>
+      </w:r>
+      <w:proofErr w:type="spellEnd"/>
+      <w:r>
+        <w:rPr>
+          <w:lang w:val="en-GB"/>
+        </w:rPr>
+        <w:t xml:space="preserve"> </w:t>
+      </w:r>
+      <w:proofErr w:type="spellStart"/>
+      <w:r>
+        <w:rPr>
+          <w:lang w:val="en-GB"/>
+        </w:rPr>
+        <w:t>Hinderniss</w:t>
+      </w:r>
+      <w:proofErr w:type="spellEnd"/>
+      <w:r>
+        <w:rPr>
+          <w:lang w:val="en-GB"/>
+        </w:rPr>
+        <w:t xml:space="preserve"> </w:t>
+      </w:r>
+      <w:proofErr w:type="spellStart"/>
+      <w:r>
+        <w:rPr>
+          <w:lang w:val="en-GB"/>
+        </w:rPr>
+        <w:t>aus</w:t>
+      </w:r>
+      <w:proofErr w:type="spellEnd"/>
+      <w:r>
+        <w:rPr>
+          <w:lang w:val="en-GB"/>
+        </w:rPr>
+        <w:t xml:space="preserve"> </w:t>
+      </w:r>
+      <w:proofErr w:type="spellStart"/>
+      <w:r>
+        <w:rPr>
+          <w:lang w:val="en-GB"/>
+        </w:rPr>
+        <w:t>dem</w:t>
+      </w:r>
+      <w:proofErr w:type="spellEnd"/>
+      <w:r>
+        <w:rPr>
+          <w:lang w:val="en-GB"/>
+        </w:rPr>
+        <w:t xml:space="preserve"> </w:t>
+      </w:r>
+      <w:proofErr w:type="spellStart"/>
+      <w:r>
+        <w:rPr>
+          <w:lang w:val="en-GB"/>
+        </w:rPr>
+        <w:t>Weg</w:t>
+      </w:r>
+      <w:proofErr w:type="spellEnd"/>
+    </w:p>
+    <w:p>
+      <w:pPr>
+        <w:pStyle w:val="Listenabsatz"/>
+        <w:numPr>
+          <w:ilvl w:val="0"/>
+          <w:numId w:val="1"/>
+        </w:numPr>
+        <w:rPr>
+          <w:lang w:val="en-GB"/>
+        </w:rPr>
+      </w:pPr>
+      <w:proofErr w:type="spellStart"/>
+      <w:r>
+        <w:rPr>
+          <w:lang w:val="en-GB"/>
+        </w:rPr>
         <w:t>Verlasse</w:t>
       </w:r>
       <w:proofErr w:type="spellEnd"/>
@@ -4501,7 +4631,6 @@
           <w:noProof/>
           <w:lang w:eastAsia="de-DE"/>
         </w:rPr>
-        <w:lastRenderedPageBreak/>
         <w:drawing>
           <wp:inline distT="0" distB="0" distL="0" distR="0">
             <wp:extent cx="5486400" cy="3200400"/>
@@ -4523,7 +4652,7 @@
           <w:lang w:val="en-GB"/>
         </w:rPr>
       </w:pPr>
-      <w:bookmarkStart w:id="13" w:name="_Toc511119245"/>
+      <w:bookmarkStart w:id="14" w:name="_Toc511119245"/>
     </w:p>
     <w:p>
       <w:pPr>
@@ -4538,7 +4667,7 @@
         </w:rPr>
         <w:t>Detailed Gameplay Mechanics</w:t>
       </w:r>
-      <w:bookmarkEnd w:id="13"/>
+      <w:bookmarkEnd w:id="14"/>
     </w:p>
     <w:p>
       <w:pPr>
@@ -4696,12 +4825,12 @@
           <w:lang w:val="en-GB"/>
         </w:rPr>
       </w:pPr>
-      <w:bookmarkStart w:id="14" w:name="_GoBack"/>
       <w:r>
         <w:rPr>
           <w:noProof/>
           <w:lang w:eastAsia="de-DE"/>
         </w:rPr>
+        <w:lastRenderedPageBreak/>
         <w:drawing>
           <wp:inline distT="0" distB="0" distL="0" distR="0">
             <wp:extent cx="2340000" cy="1303554"/>
@@ -4751,7 +4880,6 @@
           </wp:inline>
         </w:drawing>
       </w:r>
-      <w:bookmarkEnd w:id="14"/>
       <w:r>
         <w:rPr>
           <w:noProof/>
@@ -5306,6 +5434,205 @@
     </w:lvl>
   </w:abstractNum>
   <w:abstractNum w:abstractNumId="1">
+    <w:nsid w:val="4475079F"/>
+    <w:multiLevelType w:val="hybridMultilevel"/>
+    <w:tmpl w:val="15A60236"/>
+    <w:lvl w:ilvl="0" w:tplc="0407000F">
+      <w:start w:val="1"/>
+      <w:numFmt w:val="decimal"/>
+      <w:lvlText w:val="%1."/>
+      <w:lvlJc w:val="left"/>
+      <w:pPr>
+        <w:ind w:left="720" w:hanging="360"/>
+      </w:pPr>
+    </w:lvl>
+    <w:lvl w:ilvl="1" w:tplc="04070019" w:tentative="1">
+      <w:start w:val="1"/>
+      <w:numFmt w:val="lowerLetter"/>
+      <w:lvlText w:val="%2."/>
+      <w:lvlJc w:val="left"/>
+      <w:pPr>
+        <w:ind w:left="1440" w:hanging="360"/>
+      </w:pPr>
+    </w:lvl>
+    <w:lvl w:ilvl="2" w:tplc="0407001B" w:tentative="1">
+      <w:start w:val="1"/>
+      <w:numFmt w:val="lowerRoman"/>
+      <w:lvlText w:val="%3."/>
+      <w:lvlJc w:val="right"/>
+      <w:pPr>
+        <w:ind w:left="2160" w:hanging="180"/>
+      </w:pPr>
+    </w:lvl>
+    <w:lvl w:ilvl="3" w:tplc="0407000F" w:tentative="1">
+      <w:start w:val="1"/>
+      <w:numFmt w:val="decimal"/>
+      <w:lvlText w:val="%4."/>
+      <w:lvlJc w:val="left"/>
+      <w:pPr>
+        <w:ind w:left="2880" w:hanging="360"/>
+      </w:pPr>
+    </w:lvl>
+    <w:lvl w:ilvl="4" w:tplc="04070019" w:tentative="1">
+      <w:start w:val="1"/>
+      <w:numFmt w:val="lowerLetter"/>
+      <w:lvlText w:val="%5."/>
+      <w:lvlJc w:val="left"/>
+      <w:pPr>
+        <w:ind w:left="3600" w:hanging="360"/>
+      </w:pPr>
+    </w:lvl>
+    <w:lvl w:ilvl="5" w:tplc="0407001B" w:tentative="1">
+      <w:start w:val="1"/>
+      <w:numFmt w:val="lowerRoman"/>
+      <w:lvlText w:val="%6."/>
+      <w:lvlJc w:val="right"/>
+      <w:pPr>
+        <w:ind w:left="4320" w:hanging="180"/>
+      </w:pPr>
+    </w:lvl>
+    <w:lvl w:ilvl="6" w:tplc="0407000F" w:tentative="1">
+      <w:start w:val="1"/>
+      <w:numFmt w:val="decimal"/>
+      <w:lvlText w:val="%7."/>
+      <w:lvlJc w:val="left"/>
+      <w:pPr>
+        <w:ind w:left="5040" w:hanging="360"/>
+      </w:pPr>
+    </w:lvl>
+    <w:lvl w:ilvl="7" w:tplc="04070019" w:tentative="1">
+      <w:start w:val="1"/>
+      <w:numFmt w:val="lowerLetter"/>
+      <w:lvlText w:val="%8."/>
+      <w:lvlJc w:val="left"/>
+      <w:pPr>
+        <w:ind w:left="5760" w:hanging="360"/>
+      </w:pPr>
+    </w:lvl>
+    <w:lvl w:ilvl="8" w:tplc="0407001B" w:tentative="1">
+      <w:start w:val="1"/>
+      <w:numFmt w:val="lowerRoman"/>
+      <w:lvlText w:val="%9."/>
+      <w:lvlJc w:val="right"/>
+      <w:pPr>
+        <w:ind w:left="6480" w:hanging="180"/>
+      </w:pPr>
+    </w:lvl>
+  </w:abstractNum>
+  <w:abstractNum w:abstractNumId="2">
+    <w:nsid w:val="454B0781"/>
+    <w:multiLevelType w:val="hybridMultilevel"/>
+    <w:tmpl w:val="FCF03C2C"/>
+    <w:lvl w:ilvl="0" w:tplc="04070001">
+      <w:start w:val="1"/>
+      <w:numFmt w:val="bullet"/>
+      <w:lvlText w:val=""/>
+      <w:lvlJc w:val="left"/>
+      <w:pPr>
+        <w:ind w:left="720" w:hanging="360"/>
+      </w:pPr>
+      <w:rPr>
+        <w:rFonts w:ascii="Symbol" w:hAnsi="Symbol" w:hint="default"/>
+      </w:rPr>
+    </w:lvl>
+    <w:lvl w:ilvl="1" w:tplc="04070003" w:tentative="1">
+      <w:start w:val="1"/>
+      <w:numFmt w:val="bullet"/>
+      <w:lvlText w:val="o"/>
+      <w:lvlJc w:val="left"/>
+      <w:pPr>
+        <w:ind w:left="1440" w:hanging="360"/>
+      </w:pPr>
+      <w:rPr>
+        <w:rFonts w:ascii="Courier New" w:hAnsi="Courier New" w:cs="Courier New" w:hint="default"/>
+      </w:rPr>
+    </w:lvl>
+    <w:lvl w:ilvl="2" w:tplc="04070005" w:tentative="1">
+      <w:start w:val="1"/>
+      <w:numFmt w:val="bullet"/>
+      <w:lvlText w:val=""/>
+      <w:lvlJc w:val="left"/>
+      <w:pPr>
+        <w:ind w:left="2160" w:hanging="360"/>
+      </w:pPr>
+      <w:rPr>
+        <w:rFonts w:ascii="Wingdings" w:hAnsi="Wingdings" w:hint="default"/>
+      </w:rPr>
+    </w:lvl>
+    <w:lvl w:ilvl="3" w:tplc="04070001" w:tentative="1">
+      <w:start w:val="1"/>
+      <w:numFmt w:val="bullet"/>
+      <w:lvlText w:val=""/>
+      <w:lvlJc w:val="left"/>
+      <w:pPr>
+        <w:ind w:left="2880" w:hanging="360"/>
+      </w:pPr>
+      <w:rPr>
+        <w:rFonts w:ascii="Symbol" w:hAnsi="Symbol" w:hint="default"/>
+      </w:rPr>
+    </w:lvl>
+    <w:lvl w:ilvl="4" w:tplc="04070003" w:tentative="1">
+      <w:start w:val="1"/>
+      <w:numFmt w:val="bullet"/>
+      <w:lvlText w:val="o"/>
+      <w:lvlJc w:val="left"/>
+      <w:pPr>
+        <w:ind w:left="3600" w:hanging="360"/>
+      </w:pPr>
+      <w:rPr>
+        <w:rFonts w:ascii="Courier New" w:hAnsi="Courier New" w:cs="Courier New" w:hint="default"/>
+      </w:rPr>
+    </w:lvl>
+    <w:lvl w:ilvl="5" w:tplc="04070005" w:tentative="1">
+      <w:start w:val="1"/>
+      <w:numFmt w:val="bullet"/>
+      <w:lvlText w:val=""/>
+      <w:lvlJc w:val="left"/>
+      <w:pPr>
+        <w:ind w:left="4320" w:hanging="360"/>
+      </w:pPr>
+      <w:rPr>
+        <w:rFonts w:ascii="Wingdings" w:hAnsi="Wingdings" w:hint="default"/>
+      </w:rPr>
+    </w:lvl>
+    <w:lvl w:ilvl="6" w:tplc="04070001" w:tentative="1">
+      <w:start w:val="1"/>
+      <w:numFmt w:val="bullet"/>
+      <w:lvlText w:val=""/>
+      <w:lvlJc w:val="left"/>
+      <w:pPr>
+        <w:ind w:left="5040" w:hanging="360"/>
+      </w:pPr>
+      <w:rPr>
+        <w:rFonts w:ascii="Symbol" w:hAnsi="Symbol" w:hint="default"/>
+      </w:rPr>
+    </w:lvl>
+    <w:lvl w:ilvl="7" w:tplc="04070003" w:tentative="1">
+      <w:start w:val="1"/>
+      <w:numFmt w:val="bullet"/>
+      <w:lvlText w:val="o"/>
+      <w:lvlJc w:val="left"/>
+      <w:pPr>
+        <w:ind w:left="5760" w:hanging="360"/>
+      </w:pPr>
+      <w:rPr>
+        <w:rFonts w:ascii="Courier New" w:hAnsi="Courier New" w:cs="Courier New" w:hint="default"/>
+      </w:rPr>
+    </w:lvl>
+    <w:lvl w:ilvl="8" w:tplc="04070005" w:tentative="1">
+      <w:start w:val="1"/>
+      <w:numFmt w:val="bullet"/>
+      <w:lvlText w:val=""/>
+      <w:lvlJc w:val="left"/>
+      <w:pPr>
+        <w:ind w:left="6480" w:hanging="360"/>
+      </w:pPr>
+      <w:rPr>
+        <w:rFonts w:ascii="Wingdings" w:hAnsi="Wingdings" w:hint="default"/>
+      </w:rPr>
+    </w:lvl>
+  </w:abstractNum>
+  <w:abstractNum w:abstractNumId="3">
     <w:nsid w:val="4A6839D2"/>
     <w:multiLevelType w:val="hybridMultilevel"/>
     <w:tmpl w:val="0408E704"/>
@@ -5418,7 +5745,7 @@
       </w:rPr>
     </w:lvl>
   </w:abstractNum>
-  <w:abstractNum w:abstractNumId="2">
+  <w:abstractNum w:abstractNumId="4">
     <w:nsid w:val="4B2634D7"/>
     <w:multiLevelType w:val="hybridMultilevel"/>
     <w:tmpl w:val="96523CCC"/>
@@ -5531,7 +5858,7 @@
       </w:rPr>
     </w:lvl>
   </w:abstractNum>
-  <w:abstractNum w:abstractNumId="3">
+  <w:abstractNum w:abstractNumId="5">
     <w:nsid w:val="4FED0E43"/>
     <w:multiLevelType w:val="hybridMultilevel"/>
     <w:tmpl w:val="A682483E"/>
@@ -5643,7 +5970,7 @@
       </w:rPr>
     </w:lvl>
   </w:abstractNum>
-  <w:abstractNum w:abstractNumId="4">
+  <w:abstractNum w:abstractNumId="6">
     <w:nsid w:val="606C584E"/>
     <w:multiLevelType w:val="hybridMultilevel"/>
     <w:tmpl w:val="E3BC3EB8"/>
@@ -5757,19 +6084,25 @@
     </w:lvl>
   </w:abstractNum>
   <w:num w:numId="1">
+    <w:abstractNumId w:val="5"/>
+  </w:num>
+  <w:num w:numId="2">
     <w:abstractNumId w:val="3"/>
   </w:num>
-  <w:num w:numId="2">
-    <w:abstractNumId w:val="1"/>
-  </w:num>
   <w:num w:numId="3">
-    <w:abstractNumId w:val="2"/>
+    <w:abstractNumId w:val="4"/>
   </w:num>
   <w:num w:numId="4">
     <w:abstractNumId w:val="0"/>
   </w:num>
   <w:num w:numId="5">
-    <w:abstractNumId w:val="4"/>
+    <w:abstractNumId w:val="6"/>
+  </w:num>
+  <w:num w:numId="6">
+    <w:abstractNumId w:val="2"/>
+  </w:num>
+  <w:num w:numId="7">
+    <w:abstractNumId w:val="1"/>
   </w:num>
 </w:numbering>
 </file>
@@ -8549,31 +8882,31 @@
     </dgm:pt>
   </dgm:ptLst>
   <dgm:cxnLst>
-    <dgm:cxn modelId="{F34D1B38-9ED3-4208-B651-D1D7211B6FD8}" type="presOf" srcId="{317BF9F5-A087-4F47-AC75-C17C296C7A75}" destId="{37ACC3FE-496A-4E50-A5DC-20988C058B0C}" srcOrd="0" destOrd="0" presId="urn:microsoft.com/office/officeart/2005/8/layout/cycle1"/>
-    <dgm:cxn modelId="{503E2A87-F83E-4D38-8F3A-05E55A0D626F}" type="presOf" srcId="{E7366139-2E93-4E6B-999D-EAC4D31D9442}" destId="{BA141A2B-EFCD-406E-9F7A-165081E8E2FA}" srcOrd="0" destOrd="0" presId="urn:microsoft.com/office/officeart/2005/8/layout/cycle1"/>
-    <dgm:cxn modelId="{A49DED2E-B818-4652-97E6-59C59800A2B5}" type="presOf" srcId="{96628D2C-7EAB-4274-9837-8BDC1B87D12C}" destId="{80BCFAE1-1161-4D0D-92C3-9CEB34B8EE0D}" srcOrd="0" destOrd="0" presId="urn:microsoft.com/office/officeart/2005/8/layout/cycle1"/>
-    <dgm:cxn modelId="{509A913E-491F-49C1-82A1-BF41CE01944D}" type="presOf" srcId="{327738D1-4468-4C96-AE85-E76ED1488943}" destId="{2A8129C4-1292-444A-AAD8-D66E8FFB695A}" srcOrd="0" destOrd="0" presId="urn:microsoft.com/office/officeart/2005/8/layout/cycle1"/>
-    <dgm:cxn modelId="{09DBCBA8-EE81-405A-8D0D-B42FB8D31962}" type="presOf" srcId="{4622733E-9E84-4A5B-A393-47F0086A4240}" destId="{2DB9D6A3-6E26-44E7-99BA-9B63DD6F9F61}" srcOrd="0" destOrd="0" presId="urn:microsoft.com/office/officeart/2005/8/layout/cycle1"/>
+    <dgm:cxn modelId="{FD3A0B89-4DDF-4081-A6DF-081288F71E72}" type="presOf" srcId="{317BF9F5-A087-4F47-AC75-C17C296C7A75}" destId="{37ACC3FE-496A-4E50-A5DC-20988C058B0C}" srcOrd="0" destOrd="0" presId="urn:microsoft.com/office/officeart/2005/8/layout/cycle1"/>
+    <dgm:cxn modelId="{AC6FAE4D-2B3C-4A4B-86CD-BF6C8AE5C99B}" type="presOf" srcId="{96628D2C-7EAB-4274-9837-8BDC1B87D12C}" destId="{80BCFAE1-1161-4D0D-92C3-9CEB34B8EE0D}" srcOrd="0" destOrd="0" presId="urn:microsoft.com/office/officeart/2005/8/layout/cycle1"/>
+    <dgm:cxn modelId="{C16E0E66-EF33-441F-AC33-AE917C40E216}" type="presOf" srcId="{9EEEDAC5-4E1C-4603-9334-9F084C187352}" destId="{078045A0-F657-4EBE-8D23-B0F976E3CE34}" srcOrd="0" destOrd="0" presId="urn:microsoft.com/office/officeart/2005/8/layout/cycle1"/>
+    <dgm:cxn modelId="{D4D97149-404C-4620-8EF9-86DD7747C36C}" type="presOf" srcId="{327738D1-4468-4C96-AE85-E76ED1488943}" destId="{2A8129C4-1292-444A-AAD8-D66E8FFB695A}" srcOrd="0" destOrd="0" presId="urn:microsoft.com/office/officeart/2005/8/layout/cycle1"/>
     <dgm:cxn modelId="{F86B7884-593C-434B-AE61-75768AA6DB28}" srcId="{9EEEDAC5-4E1C-4603-9334-9F084C187352}" destId="{96628D2C-7EAB-4274-9837-8BDC1B87D12C}" srcOrd="1" destOrd="0" parTransId="{C22FAF56-931C-4581-BF1B-3F6A8449AAE4}" sibTransId="{DDA921E5-18F1-436D-AF1F-1C5A65A5B14D}"/>
     <dgm:cxn modelId="{3CFE2921-DE23-4DD0-B2A3-511BC89CD467}" srcId="{9EEEDAC5-4E1C-4603-9334-9F084C187352}" destId="{E7366139-2E93-4E6B-999D-EAC4D31D9442}" srcOrd="2" destOrd="0" parTransId="{E1A36387-F97D-43EB-9F35-9236BD1CA5BB}" sibTransId="{317BF9F5-A087-4F47-AC75-C17C296C7A75}"/>
-    <dgm:cxn modelId="{C7DA2C5C-23B0-48CD-A307-92EB558FCA98}" type="presOf" srcId="{C6F7374C-FFC2-4396-B50C-4622FFAC711C}" destId="{E226B249-1392-4EE7-ACC2-00EB84AB2948}" srcOrd="0" destOrd="0" presId="urn:microsoft.com/office/officeart/2005/8/layout/cycle1"/>
     <dgm:cxn modelId="{96866E7E-BC9A-4371-921D-9FA5D26D494D}" srcId="{9EEEDAC5-4E1C-4603-9334-9F084C187352}" destId="{F67AE151-64A6-4306-992F-E380237442EC}" srcOrd="0" destOrd="0" parTransId="{F111D6FC-39EC-49F3-916A-1F6FEFAF4ED6}" sibTransId="{C6F7374C-FFC2-4396-B50C-4622FFAC711C}"/>
     <dgm:cxn modelId="{5240BA0F-D373-4B72-A881-4D29E4A13D1B}" srcId="{9EEEDAC5-4E1C-4603-9334-9F084C187352}" destId="{327738D1-4468-4C96-AE85-E76ED1488943}" srcOrd="3" destOrd="0" parTransId="{2DBE0B07-FD22-409F-9DFC-ADAF7F984974}" sibTransId="{4622733E-9E84-4A5B-A393-47F0086A4240}"/>
-    <dgm:cxn modelId="{6BC5FC1E-E9DA-499A-90A8-4436B12571F0}" type="presOf" srcId="{9EEEDAC5-4E1C-4603-9334-9F084C187352}" destId="{078045A0-F657-4EBE-8D23-B0F976E3CE34}" srcOrd="0" destOrd="0" presId="urn:microsoft.com/office/officeart/2005/8/layout/cycle1"/>
-    <dgm:cxn modelId="{E945B5CD-AE8B-45AA-871A-E54720388C4D}" type="presOf" srcId="{DDA921E5-18F1-436D-AF1F-1C5A65A5B14D}" destId="{98E4E2C3-7BBD-46E1-9A48-23348DF1BE49}" srcOrd="0" destOrd="0" presId="urn:microsoft.com/office/officeart/2005/8/layout/cycle1"/>
-    <dgm:cxn modelId="{C497A982-0C83-4FF6-A973-549E243BE936}" type="presOf" srcId="{F67AE151-64A6-4306-992F-E380237442EC}" destId="{EE66156B-3253-463E-8770-08B381EBFE88}" srcOrd="0" destOrd="0" presId="urn:microsoft.com/office/officeart/2005/8/layout/cycle1"/>
-    <dgm:cxn modelId="{9484564E-ED9E-430D-8453-4970C57B8ED9}" type="presParOf" srcId="{078045A0-F657-4EBE-8D23-B0F976E3CE34}" destId="{80B15AFE-3F34-430D-AD39-4E80EF6556F5}" srcOrd="0" destOrd="0" presId="urn:microsoft.com/office/officeart/2005/8/layout/cycle1"/>
-    <dgm:cxn modelId="{A282E097-F36F-4B9D-9498-6EEB64EECF57}" type="presParOf" srcId="{078045A0-F657-4EBE-8D23-B0F976E3CE34}" destId="{EE66156B-3253-463E-8770-08B381EBFE88}" srcOrd="1" destOrd="0" presId="urn:microsoft.com/office/officeart/2005/8/layout/cycle1"/>
-    <dgm:cxn modelId="{9A532991-C749-4758-8867-373139667163}" type="presParOf" srcId="{078045A0-F657-4EBE-8D23-B0F976E3CE34}" destId="{E226B249-1392-4EE7-ACC2-00EB84AB2948}" srcOrd="2" destOrd="0" presId="urn:microsoft.com/office/officeart/2005/8/layout/cycle1"/>
-    <dgm:cxn modelId="{12903245-0B4C-4661-8532-E5668B2E7D5D}" type="presParOf" srcId="{078045A0-F657-4EBE-8D23-B0F976E3CE34}" destId="{5D6E78C9-5B7D-49EB-91D8-2B5414DB650E}" srcOrd="3" destOrd="0" presId="urn:microsoft.com/office/officeart/2005/8/layout/cycle1"/>
-    <dgm:cxn modelId="{EAAC12B2-78AA-4536-9CDB-BA80796E9FC8}" type="presParOf" srcId="{078045A0-F657-4EBE-8D23-B0F976E3CE34}" destId="{80BCFAE1-1161-4D0D-92C3-9CEB34B8EE0D}" srcOrd="4" destOrd="0" presId="urn:microsoft.com/office/officeart/2005/8/layout/cycle1"/>
-    <dgm:cxn modelId="{B9BEBCC0-DBDA-4818-A834-7DB59F0DBC86}" type="presParOf" srcId="{078045A0-F657-4EBE-8D23-B0F976E3CE34}" destId="{98E4E2C3-7BBD-46E1-9A48-23348DF1BE49}" srcOrd="5" destOrd="0" presId="urn:microsoft.com/office/officeart/2005/8/layout/cycle1"/>
-    <dgm:cxn modelId="{08ADC113-E5D7-4085-B024-B5D184F4F75E}" type="presParOf" srcId="{078045A0-F657-4EBE-8D23-B0F976E3CE34}" destId="{8EF16F83-7E48-4FEB-BA9A-4264F189B7E4}" srcOrd="6" destOrd="0" presId="urn:microsoft.com/office/officeart/2005/8/layout/cycle1"/>
-    <dgm:cxn modelId="{522AD15F-35B3-43BB-86ED-C05C5F1C94C7}" type="presParOf" srcId="{078045A0-F657-4EBE-8D23-B0F976E3CE34}" destId="{BA141A2B-EFCD-406E-9F7A-165081E8E2FA}" srcOrd="7" destOrd="0" presId="urn:microsoft.com/office/officeart/2005/8/layout/cycle1"/>
-    <dgm:cxn modelId="{EABACE15-4672-4E00-8F86-920E0E95448B}" type="presParOf" srcId="{078045A0-F657-4EBE-8D23-B0F976E3CE34}" destId="{37ACC3FE-496A-4E50-A5DC-20988C058B0C}" srcOrd="8" destOrd="0" presId="urn:microsoft.com/office/officeart/2005/8/layout/cycle1"/>
-    <dgm:cxn modelId="{4ED7A0E6-435B-4A62-8B54-E4686968F7D5}" type="presParOf" srcId="{078045A0-F657-4EBE-8D23-B0F976E3CE34}" destId="{1409F35A-1864-433C-88A9-ABADCC2C125E}" srcOrd="9" destOrd="0" presId="urn:microsoft.com/office/officeart/2005/8/layout/cycle1"/>
-    <dgm:cxn modelId="{A85C6B37-40C3-4482-BD2D-4427BD0E9173}" type="presParOf" srcId="{078045A0-F657-4EBE-8D23-B0F976E3CE34}" destId="{2A8129C4-1292-444A-AAD8-D66E8FFB695A}" srcOrd="10" destOrd="0" presId="urn:microsoft.com/office/officeart/2005/8/layout/cycle1"/>
-    <dgm:cxn modelId="{A2FA472A-C822-44B0-8E26-CAB639CD9704}" type="presParOf" srcId="{078045A0-F657-4EBE-8D23-B0F976E3CE34}" destId="{2DB9D6A3-6E26-44E7-99BA-9B63DD6F9F61}" srcOrd="11" destOrd="0" presId="urn:microsoft.com/office/officeart/2005/8/layout/cycle1"/>
+    <dgm:cxn modelId="{26FD70EA-F07D-4846-9374-ED2DF3C6FB49}" type="presOf" srcId="{DDA921E5-18F1-436D-AF1F-1C5A65A5B14D}" destId="{98E4E2C3-7BBD-46E1-9A48-23348DF1BE49}" srcOrd="0" destOrd="0" presId="urn:microsoft.com/office/officeart/2005/8/layout/cycle1"/>
+    <dgm:cxn modelId="{198ED1D1-A05F-44C7-A328-7D48173042D8}" type="presOf" srcId="{F67AE151-64A6-4306-992F-E380237442EC}" destId="{EE66156B-3253-463E-8770-08B381EBFE88}" srcOrd="0" destOrd="0" presId="urn:microsoft.com/office/officeart/2005/8/layout/cycle1"/>
+    <dgm:cxn modelId="{13FB2922-D70C-4D76-92BE-FDDD3BE4A00B}" type="presOf" srcId="{C6F7374C-FFC2-4396-B50C-4622FFAC711C}" destId="{E226B249-1392-4EE7-ACC2-00EB84AB2948}" srcOrd="0" destOrd="0" presId="urn:microsoft.com/office/officeart/2005/8/layout/cycle1"/>
+    <dgm:cxn modelId="{C162928E-49EC-4976-A36A-DADE804B98CF}" type="presOf" srcId="{E7366139-2E93-4E6B-999D-EAC4D31D9442}" destId="{BA141A2B-EFCD-406E-9F7A-165081E8E2FA}" srcOrd="0" destOrd="0" presId="urn:microsoft.com/office/officeart/2005/8/layout/cycle1"/>
+    <dgm:cxn modelId="{F749F81D-1C52-4626-8F24-7D2A00748C22}" type="presOf" srcId="{4622733E-9E84-4A5B-A393-47F0086A4240}" destId="{2DB9D6A3-6E26-44E7-99BA-9B63DD6F9F61}" srcOrd="0" destOrd="0" presId="urn:microsoft.com/office/officeart/2005/8/layout/cycle1"/>
+    <dgm:cxn modelId="{4337820F-CA75-4B8D-A558-8417B1FD5D4D}" type="presParOf" srcId="{078045A0-F657-4EBE-8D23-B0F976E3CE34}" destId="{80B15AFE-3F34-430D-AD39-4E80EF6556F5}" srcOrd="0" destOrd="0" presId="urn:microsoft.com/office/officeart/2005/8/layout/cycle1"/>
+    <dgm:cxn modelId="{1F2E5B19-27B7-455F-98FF-7AB500786414}" type="presParOf" srcId="{078045A0-F657-4EBE-8D23-B0F976E3CE34}" destId="{EE66156B-3253-463E-8770-08B381EBFE88}" srcOrd="1" destOrd="0" presId="urn:microsoft.com/office/officeart/2005/8/layout/cycle1"/>
+    <dgm:cxn modelId="{BD2B72EC-D4DE-47D3-B4E5-28AF41E434D2}" type="presParOf" srcId="{078045A0-F657-4EBE-8D23-B0F976E3CE34}" destId="{E226B249-1392-4EE7-ACC2-00EB84AB2948}" srcOrd="2" destOrd="0" presId="urn:microsoft.com/office/officeart/2005/8/layout/cycle1"/>
+    <dgm:cxn modelId="{11EABD67-7225-4725-B42D-293BD5E4DCF6}" type="presParOf" srcId="{078045A0-F657-4EBE-8D23-B0F976E3CE34}" destId="{5D6E78C9-5B7D-49EB-91D8-2B5414DB650E}" srcOrd="3" destOrd="0" presId="urn:microsoft.com/office/officeart/2005/8/layout/cycle1"/>
+    <dgm:cxn modelId="{67C97A9D-514B-40B0-95F0-279913A33D51}" type="presParOf" srcId="{078045A0-F657-4EBE-8D23-B0F976E3CE34}" destId="{80BCFAE1-1161-4D0D-92C3-9CEB34B8EE0D}" srcOrd="4" destOrd="0" presId="urn:microsoft.com/office/officeart/2005/8/layout/cycle1"/>
+    <dgm:cxn modelId="{D4B7F6D9-FE84-43A7-8EAD-792DA9B2821A}" type="presParOf" srcId="{078045A0-F657-4EBE-8D23-B0F976E3CE34}" destId="{98E4E2C3-7BBD-46E1-9A48-23348DF1BE49}" srcOrd="5" destOrd="0" presId="urn:microsoft.com/office/officeart/2005/8/layout/cycle1"/>
+    <dgm:cxn modelId="{8F5BB70A-1F04-4027-AAD9-0556C3AA80F1}" type="presParOf" srcId="{078045A0-F657-4EBE-8D23-B0F976E3CE34}" destId="{8EF16F83-7E48-4FEB-BA9A-4264F189B7E4}" srcOrd="6" destOrd="0" presId="urn:microsoft.com/office/officeart/2005/8/layout/cycle1"/>
+    <dgm:cxn modelId="{765ABE1E-0B86-4F87-A4E2-E1C32CC1E295}" type="presParOf" srcId="{078045A0-F657-4EBE-8D23-B0F976E3CE34}" destId="{BA141A2B-EFCD-406E-9F7A-165081E8E2FA}" srcOrd="7" destOrd="0" presId="urn:microsoft.com/office/officeart/2005/8/layout/cycle1"/>
+    <dgm:cxn modelId="{B2A70F34-A260-4039-9617-4B1539F0BA30}" type="presParOf" srcId="{078045A0-F657-4EBE-8D23-B0F976E3CE34}" destId="{37ACC3FE-496A-4E50-A5DC-20988C058B0C}" srcOrd="8" destOrd="0" presId="urn:microsoft.com/office/officeart/2005/8/layout/cycle1"/>
+    <dgm:cxn modelId="{B09E8A7F-5998-41FA-A90F-43C97F068186}" type="presParOf" srcId="{078045A0-F657-4EBE-8D23-B0F976E3CE34}" destId="{1409F35A-1864-433C-88A9-ABADCC2C125E}" srcOrd="9" destOrd="0" presId="urn:microsoft.com/office/officeart/2005/8/layout/cycle1"/>
+    <dgm:cxn modelId="{0FE5D9BD-2C05-4788-86AD-253DB9D9ABD3}" type="presParOf" srcId="{078045A0-F657-4EBE-8D23-B0F976E3CE34}" destId="{2A8129C4-1292-444A-AAD8-D66E8FFB695A}" srcOrd="10" destOrd="0" presId="urn:microsoft.com/office/officeart/2005/8/layout/cycle1"/>
+    <dgm:cxn modelId="{4B67AC1D-697B-4C1D-881F-7CAFC74B43CC}" type="presParOf" srcId="{078045A0-F657-4EBE-8D23-B0F976E3CE34}" destId="{2DB9D6A3-6E26-44E7-99BA-9B63DD6F9F61}" srcOrd="11" destOrd="0" presId="urn:microsoft.com/office/officeart/2005/8/layout/cycle1"/>
   </dgm:cxnLst>
   <dgm:bg/>
   <dgm:whole/>
@@ -10575,7 +10908,7 @@
 </file>
 
 <file path=customXml/itemProps1.xml><?xml version="1.0" encoding="utf-8"?>
-<ds:datastoreItem xmlns:ds="http://schemas.openxmlformats.org/officeDocument/2006/customXml" ds:itemID="{6792CCAD-75EA-43FC-AF56-5431FBBFB1BF}">
+<ds:datastoreItem xmlns:ds="http://schemas.openxmlformats.org/officeDocument/2006/customXml" ds:itemID="{5C6C0D27-D215-414E-8852-D319447BAB45}">
   <ds:schemaRefs>
     <ds:schemaRef ds:uri="http://schemas.openxmlformats.org/officeDocument/2006/bibliography"/>
   </ds:schemaRefs>

</xml_diff>

<commit_message>
Skeleton Version added to GDD
</commit_message>
<xml_diff>
--- a/_WIP/Tobias/GDD_Voodoo.docx
+++ b/_WIP/Tobias/GDD_Voodoo.docx
@@ -3142,12 +3142,254 @@
     <w:p>
       <w:pPr>
         <w:pStyle w:val="berschrift2"/>
+        <w:rPr>
+          <w:b w:val="0"/>
+          <w:sz w:val="24"/>
+          <w:lang w:val="en-GB"/>
+        </w:rPr>
       </w:pPr>
       <w:bookmarkStart w:id="4" w:name="_Toc511119237"/>
       <w:r>
+        <w:rPr>
+          <w:lang w:val="en-GB"/>
+        </w:rPr>
         <w:t>Elevator Pitch</w:t>
       </w:r>
       <w:bookmarkEnd w:id="4"/>
+    </w:p>
+    <w:p>
+      <w:pPr>
+        <w:rPr>
+          <w:lang w:val="en-GB"/>
+        </w:rPr>
+      </w:pPr>
+      <w:r>
+        <w:rPr>
+          <w:lang w:val="en-GB"/>
+        </w:rPr>
+        <w:t xml:space="preserve">The mysterious Thule organisation of the Nazi regime experimented on Voodoo. During their experiments one voodoo doll </w:t>
+      </w:r>
+      <w:r>
+        <w:rPr>
+          <w:lang w:val="en-GB"/>
+        </w:rPr>
+        <w:t>came to life, unnoticed by the Nazis. Fascinated by a picture of the outside world, the doll tries to escape the clutch of its captivators.</w:t>
+      </w:r>
+    </w:p>
+    <w:p>
+      <w:pPr>
+        <w:pStyle w:val="berschrift2"/>
+        <w:rPr>
+          <w:lang w:val="en-GB"/>
+        </w:rPr>
+      </w:pPr>
+      <w:bookmarkStart w:id="5" w:name="_Toc511119239"/>
+      <w:r>
+        <w:rPr>
+          <w:lang w:val="en-GB"/>
+        </w:rPr>
+        <w:t>Core Gameplay Mechanics</w:t>
+      </w:r>
+      <w:bookmarkEnd w:id="5"/>
+    </w:p>
+    <w:p>
+      <w:pPr>
+        <w:pStyle w:val="berschrift2"/>
+        <w:rPr>
+          <w:lang w:val="en-GB"/>
+        </w:rPr>
+      </w:pPr>
+      <w:bookmarkStart w:id="6" w:name="_Toc511119240"/>
+      <w:r>
+        <w:rPr>
+          <w:lang w:val="en-GB"/>
+        </w:rPr>
+        <w:t>Influences</w:t>
+      </w:r>
+      <w:bookmarkEnd w:id="6"/>
+    </w:p>
+    <w:p>
+      <w:pPr>
+        <w:rPr>
+          <w:lang w:val="en-GB"/>
+        </w:rPr>
+      </w:pPr>
+      <w:r>
+        <w:rPr>
+          <w:lang w:val="en-GB"/>
+        </w:rPr>
+        <w:br w:type="page"/>
+      </w:r>
+    </w:p>
+    <w:p>
+      <w:pPr>
+        <w:pStyle w:val="berschrift1"/>
+        <w:rPr>
+          <w:lang w:val="en-GB"/>
+        </w:rPr>
+      </w:pPr>
+      <w:bookmarkStart w:id="7" w:name="_Toc511119241"/>
+      <w:r>
+        <w:rPr>
+          <w:lang w:val="en-GB"/>
+        </w:rPr>
+        <w:lastRenderedPageBreak/>
+        <w:t>Story</w:t>
+      </w:r>
+      <w:bookmarkEnd w:id="7"/>
+    </w:p>
+    <w:p>
+      <w:pPr>
+        <w:pStyle w:val="berschrift2"/>
+        <w:rPr>
+          <w:lang w:val="en-GB"/>
+        </w:rPr>
+      </w:pPr>
+      <w:bookmarkStart w:id="8" w:name="_Toc511119242"/>
+      <w:r>
+        <w:rPr>
+          <w:lang w:val="en-GB"/>
+        </w:rPr>
+        <w:t>Characters</w:t>
+      </w:r>
+      <w:bookmarkEnd w:id="8"/>
+    </w:p>
+    <w:p>
+      <w:pPr>
+        <w:pStyle w:val="berschrift2"/>
+        <w:rPr>
+          <w:lang w:val="en-GB"/>
+        </w:rPr>
+      </w:pPr>
+      <w:r>
+        <w:rPr>
+          <w:lang w:val="en-GB"/>
+        </w:rPr>
+        <w:t>Storytelling</w:t>
+      </w:r>
+    </w:p>
+    <w:p>
+      <w:pPr>
+        <w:pStyle w:val="berschrift3"/>
+        <w:rPr>
+          <w:lang w:val="en-GB"/>
+        </w:rPr>
+      </w:pPr>
+      <w:r>
+        <w:rPr>
+          <w:lang w:val="en-GB"/>
+        </w:rPr>
+        <w:t>Values Universe (</w:t>
+      </w:r>
+      <w:proofErr w:type="spellStart"/>
+      <w:r>
+        <w:rPr>
+          <w:lang w:val="en-GB"/>
+        </w:rPr>
+        <w:t>Werteuniversum</w:t>
+      </w:r>
+      <w:proofErr w:type="spellEnd"/>
+      <w:r>
+        <w:rPr>
+          <w:lang w:val="en-GB"/>
+        </w:rPr>
+        <w:t>)</w:t>
+      </w:r>
+    </w:p>
+    <w:p>
+      <w:pPr>
+        <w:pStyle w:val="berschrift3"/>
+      </w:pPr>
+      <w:proofErr w:type="spellStart"/>
+      <w:r>
+        <w:t>Emotions</w:t>
+      </w:r>
+      <w:proofErr w:type="spellEnd"/>
+      <w:r>
+        <w:t xml:space="preserve"> </w:t>
+      </w:r>
+      <w:proofErr w:type="spellStart"/>
+      <w:r>
+        <w:t>through</w:t>
+      </w:r>
+      <w:proofErr w:type="spellEnd"/>
+      <w:r>
+        <w:t xml:space="preserve"> </w:t>
+      </w:r>
+      <w:proofErr w:type="spellStart"/>
+      <w:r>
+        <w:t>mechanic</w:t>
+      </w:r>
+      <w:proofErr w:type="spellEnd"/>
+      <w:r>
+        <w:t xml:space="preserve"> (Emotionen aus der Spielmechanik)</w:t>
+      </w:r>
+    </w:p>
+    <w:p>
+      <w:pPr>
+        <w:pStyle w:val="berschrift3"/>
+      </w:pPr>
+      <w:proofErr w:type="spellStart"/>
+      <w:r>
+        <w:t>Theme</w:t>
+      </w:r>
+      <w:proofErr w:type="spellEnd"/>
+      <w:r>
+        <w:t>/</w:t>
+      </w:r>
+      <w:r>
+        <w:t xml:space="preserve">Dominant </w:t>
+      </w:r>
+      <w:proofErr w:type="spellStart"/>
+      <w:r>
+        <w:t>Idea</w:t>
+      </w:r>
+      <w:proofErr w:type="spellEnd"/>
+      <w:r>
+        <w:t xml:space="preserve"> (Beherrschende Idee)</w:t>
+      </w:r>
+    </w:p>
+    <w:p>
+      <w:pPr>
+        <w:pStyle w:val="berschrift3"/>
+      </w:pPr>
+      <w:r>
+        <w:t>Setting</w:t>
+      </w:r>
+    </w:p>
+    <w:p>
+      <w:pPr>
+        <w:pStyle w:val="berschrift3"/>
+      </w:pPr>
+      <w:r>
+        <w:t>Konfliktebene</w:t>
+      </w:r>
+    </w:p>
+    <w:p>
+      <w:pPr>
+        <w:pStyle w:val="berschrift3"/>
+      </w:pPr>
+      <w:r>
+        <w:t>Konflikt in der Game Mechanik</w:t>
+      </w:r>
+    </w:p>
+    <w:p>
+      <w:r>
+        <w:br w:type="page"/>
+      </w:r>
+    </w:p>
+    <w:p>
+      <w:pPr>
+        <w:pStyle w:val="berschrift1"/>
+      </w:pPr>
+      <w:bookmarkStart w:id="9" w:name="_Toc511119243"/>
+      <w:proofErr w:type="spellStart"/>
+      <w:r>
+        <w:lastRenderedPageBreak/>
+        <w:t>Gameplay</w:t>
+      </w:r>
+      <w:bookmarkEnd w:id="9"/>
+      <w:proofErr w:type="spellEnd"/>
     </w:p>
     <w:p>
       <w:pPr>
@@ -3161,312 +3403,13 @@
           <w:b/>
           <w:sz w:val="24"/>
         </w:rPr>
-        <w:t>Vision Statement</w:t>
-      </w:r>
-    </w:p>
-    <w:p>
-      <w:pPr>
-        <w:pStyle w:val="Listenabsatz"/>
-        <w:numPr>
-          <w:ilvl w:val="0"/>
-          <w:numId w:val="6"/>
-        </w:numPr>
-      </w:pPr>
-      <w:r>
-        <w:t xml:space="preserve">3D (Puzzle) </w:t>
-      </w:r>
-      <w:proofErr w:type="spellStart"/>
-      <w:r>
-        <w:t>Platformer</w:t>
-      </w:r>
-      <w:proofErr w:type="spellEnd"/>
-      <w:r>
-        <w:t xml:space="preserve"> für PC</w:t>
-      </w:r>
-    </w:p>
-    <w:p>
-      <w:pPr>
-        <w:pStyle w:val="Listenabsatz"/>
-        <w:numPr>
-          <w:ilvl w:val="0"/>
-          <w:numId w:val="6"/>
-        </w:numPr>
-      </w:pPr>
-      <w:r>
-        <w:t>Übernimmt Kontrolle über Gegner und nutzt diese um in den nächsten Raum zu kommen.</w:t>
-      </w:r>
-    </w:p>
-    <w:p>
-      <w:pPr>
-        <w:pStyle w:val="Listenabsatz"/>
-        <w:numPr>
-          <w:ilvl w:val="0"/>
-          <w:numId w:val="6"/>
-        </w:numPr>
-      </w:pPr>
-      <w:r>
-        <w:t>Der Spieler wird in eine triste</w:t>
-      </w:r>
-      <w:r>
-        <w:t xml:space="preserve"> </w:t>
-      </w:r>
-      <w:r>
-        <w:t xml:space="preserve">Welt </w:t>
-      </w:r>
-      <w:r>
-        <w:t xml:space="preserve">gefüllt mit dunklem Humor </w:t>
-      </w:r>
-      <w:r>
-        <w:t>geworfen.</w:t>
-      </w:r>
-    </w:p>
-    <w:p/>
-    <w:p>
-      <w:pPr>
-        <w:rPr>
-          <w:lang w:val="en-GB"/>
-        </w:rPr>
-      </w:pPr>
-      <w:r>
-        <w:rPr>
-          <w:lang w:val="en-GB"/>
-        </w:rPr>
-        <w:t xml:space="preserve">The mysterious Thule organisation of the Nazi regime experimented on Voodoo. During their experiments one voodoo doll </w:t>
-      </w:r>
-      <w:r>
-        <w:rPr>
-          <w:lang w:val="en-GB"/>
-        </w:rPr>
-        <w:t>came to life, unnoticed by the Nazis. Fascinated by a picture of the outside world, the doll tries to escape the clutch of its captivators.</w:t>
-      </w:r>
-    </w:p>
-    <w:p>
-      <w:pPr>
-        <w:pStyle w:val="berschrift2"/>
-        <w:rPr>
-          <w:lang w:val="en-GB"/>
-        </w:rPr>
-      </w:pPr>
-      <w:bookmarkStart w:id="5" w:name="_Toc511119239"/>
-      <w:r>
-        <w:rPr>
-          <w:lang w:val="en-GB"/>
-        </w:rPr>
-        <w:t>Core Gameplay Mechanics</w:t>
-      </w:r>
-      <w:bookmarkEnd w:id="5"/>
-    </w:p>
-    <w:p>
-      <w:pPr>
-        <w:pStyle w:val="berschrift2"/>
-        <w:rPr>
-          <w:lang w:val="en-GB"/>
-        </w:rPr>
-      </w:pPr>
-      <w:bookmarkStart w:id="6" w:name="_Toc511119240"/>
-      <w:r>
-        <w:rPr>
-          <w:lang w:val="en-GB"/>
-        </w:rPr>
-        <w:t>Influences</w:t>
-      </w:r>
-      <w:bookmarkEnd w:id="6"/>
-    </w:p>
-    <w:p>
-      <w:pPr>
-        <w:rPr>
-          <w:lang w:val="en-GB"/>
-        </w:rPr>
-      </w:pPr>
-      <w:r>
-        <w:rPr>
-          <w:lang w:val="en-GB"/>
-        </w:rPr>
-        <w:br w:type="page"/>
-      </w:r>
-    </w:p>
-    <w:p>
-      <w:pPr>
-        <w:pStyle w:val="berschrift1"/>
-        <w:rPr>
-          <w:lang w:val="en-GB"/>
-        </w:rPr>
-      </w:pPr>
-      <w:bookmarkStart w:id="7" w:name="_Toc511119241"/>
-      <w:r>
-        <w:rPr>
-          <w:lang w:val="en-GB"/>
-        </w:rPr>
-        <w:lastRenderedPageBreak/>
-        <w:t>Story</w:t>
-      </w:r>
-      <w:bookmarkEnd w:id="7"/>
-    </w:p>
-    <w:p>
-      <w:pPr>
-        <w:pStyle w:val="berschrift2"/>
-        <w:rPr>
-          <w:lang w:val="en-GB"/>
-        </w:rPr>
-      </w:pPr>
-      <w:bookmarkStart w:id="8" w:name="_Toc511119242"/>
-      <w:r>
-        <w:rPr>
-          <w:lang w:val="en-GB"/>
-        </w:rPr>
-        <w:t>Characters</w:t>
-      </w:r>
-      <w:bookmarkEnd w:id="8"/>
-    </w:p>
-    <w:p>
-      <w:pPr>
-        <w:pStyle w:val="berschrift2"/>
-      </w:pPr>
-      <w:proofErr w:type="spellStart"/>
-      <w:r>
-        <w:t>Storytelling</w:t>
-      </w:r>
-      <w:proofErr w:type="spellEnd"/>
-    </w:p>
-    <w:p>
-      <w:pPr>
-        <w:pStyle w:val="berschrift3"/>
-      </w:pPr>
-      <w:r>
-        <w:t xml:space="preserve">Values </w:t>
-      </w:r>
-      <w:proofErr w:type="spellStart"/>
-      <w:r>
-        <w:t>Universe</w:t>
-      </w:r>
-      <w:proofErr w:type="spellEnd"/>
-      <w:r>
-        <w:t xml:space="preserve"> (</w:t>
-      </w:r>
-      <w:r>
-        <w:t>Wer</w:t>
-      </w:r>
-      <w:r>
-        <w:t>teuniversum</w:t>
-      </w:r>
-      <w:r>
-        <w:t>)</w:t>
-      </w:r>
-    </w:p>
-    <w:p>
-      <w:pPr>
-        <w:pStyle w:val="berschrift3"/>
-      </w:pPr>
-      <w:proofErr w:type="spellStart"/>
-      <w:r>
-        <w:t>Emotions</w:t>
-      </w:r>
-      <w:proofErr w:type="spellEnd"/>
-      <w:r>
-        <w:t xml:space="preserve"> </w:t>
-      </w:r>
-      <w:proofErr w:type="spellStart"/>
-      <w:r>
-        <w:t>through</w:t>
-      </w:r>
-      <w:proofErr w:type="spellEnd"/>
-      <w:r>
-        <w:t xml:space="preserve"> </w:t>
-      </w:r>
-      <w:proofErr w:type="spellStart"/>
-      <w:r>
-        <w:t>mechanic</w:t>
-      </w:r>
-      <w:proofErr w:type="spellEnd"/>
-      <w:r>
-        <w:t xml:space="preserve"> (Emotionen aus der Spielmechanik)</w:t>
-      </w:r>
-    </w:p>
-    <w:p>
-      <w:pPr>
-        <w:pStyle w:val="berschrift3"/>
-      </w:pPr>
-      <w:proofErr w:type="spellStart"/>
-      <w:r>
-        <w:t>Theme</w:t>
-      </w:r>
-      <w:proofErr w:type="spellEnd"/>
-      <w:r>
-        <w:t>/</w:t>
-      </w:r>
-      <w:r>
-        <w:t xml:space="preserve">Dominant </w:t>
-      </w:r>
-      <w:proofErr w:type="spellStart"/>
-      <w:r>
-        <w:t>Idea</w:t>
-      </w:r>
-      <w:proofErr w:type="spellEnd"/>
-      <w:r>
-        <w:t xml:space="preserve"> (Beherrschende Idee)</w:t>
-      </w:r>
-    </w:p>
-    <w:p>
-      <w:pPr>
-        <w:pStyle w:val="berschrift3"/>
-      </w:pPr>
-      <w:r>
-        <w:t>Setting</w:t>
-      </w:r>
-    </w:p>
-    <w:p>
-      <w:pPr>
-        <w:pStyle w:val="berschrift3"/>
-      </w:pPr>
-      <w:r>
-        <w:t>Konfliktebene</w:t>
-      </w:r>
-    </w:p>
-    <w:p>
-      <w:pPr>
-        <w:pStyle w:val="berschrift3"/>
-      </w:pPr>
-      <w:r>
-        <w:t>Konflikt in der Game Mechanik</w:t>
-      </w:r>
-    </w:p>
-    <w:p>
-      <w:r>
-        <w:br w:type="page"/>
-      </w:r>
-    </w:p>
-    <w:p>
-      <w:pPr>
-        <w:pStyle w:val="berschrift1"/>
-      </w:pPr>
-      <w:bookmarkStart w:id="9" w:name="_Toc511119243"/>
-      <w:proofErr w:type="spellStart"/>
-      <w:r>
-        <w:lastRenderedPageBreak/>
-        <w:t>Gameplay</w:t>
-      </w:r>
-      <w:bookmarkEnd w:id="9"/>
-      <w:proofErr w:type="spellEnd"/>
-    </w:p>
-    <w:p>
-      <w:pPr>
+        <w:t>LEVEL</w:t>
+      </w:r>
+      <w:r>
         <w:rPr>
           <w:b/>
           <w:sz w:val="24"/>
         </w:rPr>
-      </w:pPr>
-      <w:r>
-        <w:rPr>
-          <w:b/>
-          <w:sz w:val="24"/>
-        </w:rPr>
-        <w:t>LEVEL</w:t>
-      </w:r>
-      <w:r>
-        <w:rPr>
-          <w:b/>
-          <w:sz w:val="24"/>
-        </w:rPr>
         <w:t>AUFBAU</w:t>
       </w:r>
     </w:p>
@@ -3498,7 +3441,6 @@
         <w:t>Definierte „Puzzle“-Elemente die verschieden angeordnet werden können</w:t>
       </w:r>
     </w:p>
-    <w:p/>
     <w:p>
       <w:pPr>
         <w:rPr>
@@ -3699,7 +3641,6 @@
         <w:t xml:space="preserve"> versucht Puppe zu fangen, wenn er sie sieht.</w:t>
       </w:r>
     </w:p>
-    <w:p/>
     <w:p>
       <w:pPr>
         <w:rPr>
@@ -3760,13 +3701,6 @@
     <w:p>
       <w:pPr>
         <w:rPr>
-          <w:lang w:val="en-GB"/>
-        </w:rPr>
-      </w:pPr>
-    </w:p>
-    <w:p>
-      <w:pPr>
-        <w:rPr>
           <w:b/>
           <w:sz w:val="24"/>
           <w:lang w:val="en-GB"/>
@@ -3834,160 +3768,6 @@
         <w:t xml:space="preserve"> (2)</w:t>
       </w:r>
     </w:p>
-    <w:p/>
-    <w:p/>
-    <w:p/>
-    <w:p>
-      <w:r>
-        <w:t>MUST-HAVE</w:t>
-      </w:r>
-    </w:p>
-    <w:p>
-      <w:r>
-        <w:t>Haare im Level verteilt (An Mütze, Bürste, etc.)</w:t>
-      </w:r>
-    </w:p>
-    <w:p>
-      <w:r>
-        <w:t xml:space="preserve">Level überblicken mit </w:t>
-      </w:r>
-      <w:proofErr w:type="spellStart"/>
-      <w:r>
-        <w:t>Loa</w:t>
-      </w:r>
-      <w:proofErr w:type="spellEnd"/>
-      <w:r>
-        <w:t>-Geist</w:t>
-      </w:r>
-    </w:p>
-    <w:p>
-      <w:proofErr w:type="spellStart"/>
-      <w:r>
-        <w:lastRenderedPageBreak/>
-        <w:t>Guard</w:t>
-      </w:r>
-      <w:proofErr w:type="spellEnd"/>
-      <w:r>
-        <w:t xml:space="preserve"> </w:t>
-      </w:r>
-      <w:proofErr w:type="spellStart"/>
-      <w:r>
-        <w:t>patroulliert</w:t>
-      </w:r>
-      <w:proofErr w:type="spellEnd"/>
-      <w:r>
-        <w:t>/fest positioniert;</w:t>
-      </w:r>
-    </w:p>
-    <w:p>
-      <w:commentRangeStart w:id="10"/>
-      <w:r>
-        <w:t xml:space="preserve">Haare einsammeln um </w:t>
-      </w:r>
-      <w:proofErr w:type="spellStart"/>
-      <w:r>
-        <w:t>Guard</w:t>
-      </w:r>
-      <w:proofErr w:type="spellEnd"/>
-      <w:r>
-        <w:t xml:space="preserve"> zu kontrollieren</w:t>
-      </w:r>
-      <w:commentRangeEnd w:id="10"/>
-      <w:r>
-        <w:rPr>
-          <w:rStyle w:val="Kommentarzeichen"/>
-        </w:rPr>
-        <w:commentReference w:id="10"/>
-      </w:r>
-    </w:p>
-    <w:p>
-      <w:commentRangeStart w:id="11"/>
-      <w:r>
-        <w:t xml:space="preserve">Öffne Türen/Schiebe Kisten mit </w:t>
-      </w:r>
-      <w:proofErr w:type="spellStart"/>
-      <w:r>
-        <w:t>Guard</w:t>
-      </w:r>
-      <w:commentRangeEnd w:id="11"/>
-      <w:proofErr w:type="spellEnd"/>
-      <w:r>
-        <w:rPr>
-          <w:rStyle w:val="Kommentarzeichen"/>
-        </w:rPr>
-        <w:commentReference w:id="11"/>
-      </w:r>
-    </w:p>
-    <w:p/>
-    <w:p>
-      <w:r>
-        <w:t>NICE-TO-HAVE</w:t>
-      </w:r>
-    </w:p>
-    <w:p>
-      <w:proofErr w:type="spellStart"/>
-      <w:r>
-        <w:t>Minigame</w:t>
-      </w:r>
-      <w:proofErr w:type="spellEnd"/>
-      <w:r>
-        <w:t xml:space="preserve"> um Kontrolle zu gewinnen</w:t>
-      </w:r>
-    </w:p>
-    <w:p>
-      <w:pPr>
-        <w:pStyle w:val="Listenabsatz"/>
-        <w:numPr>
-          <w:ilvl w:val="0"/>
-          <w:numId w:val="4"/>
-        </w:numPr>
-      </w:pPr>
-      <w:proofErr w:type="gramStart"/>
-      <w:r>
-        <w:t>Button</w:t>
-      </w:r>
-      <w:proofErr w:type="gramEnd"/>
-      <w:r>
-        <w:t xml:space="preserve"> klicken im richtigen Moment?</w:t>
-      </w:r>
-    </w:p>
-    <w:p>
-      <w:proofErr w:type="spellStart"/>
-      <w:r>
-        <w:t>Guard</w:t>
-      </w:r>
-      <w:proofErr w:type="spellEnd"/>
-      <w:r>
-        <w:t xml:space="preserve"> fängt </w:t>
-      </w:r>
-      <w:proofErr w:type="spellStart"/>
-      <w:r>
-        <w:t>Nok</w:t>
-      </w:r>
-      <w:proofErr w:type="spellEnd"/>
-      <w:r>
-        <w:t xml:space="preserve"> ein, wenn entdeckt (</w:t>
-      </w:r>
-      <w:proofErr w:type="spellStart"/>
-      <w:r>
-        <w:t>Stealth</w:t>
-      </w:r>
-      <w:proofErr w:type="spellEnd"/>
-      <w:r>
-        <w:t>-Elemente)</w:t>
-      </w:r>
-    </w:p>
-    <w:p>
-      <w:proofErr w:type="spellStart"/>
-      <w:r>
-        <w:t>Nok</w:t>
-      </w:r>
-      <w:proofErr w:type="spellEnd"/>
-      <w:r>
-        <w:t xml:space="preserve"> nehmen und woanders absetzen</w:t>
-      </w:r>
-    </w:p>
-    <w:p/>
     <w:p>
       <w:pPr>
         <w:rPr>
@@ -4003,33 +3783,6 @@
         <w:t>Flow &amp; Lesbarkeit muss gewährleistet sein!</w:t>
       </w:r>
     </w:p>
-    <w:p/>
-    <w:p>
-      <w:r>
-        <w:t>Fetisch um Energie aufzuladen/Checkpoint</w:t>
-      </w:r>
-    </w:p>
-    <w:p>
-      <w:r>
-        <w:t>Nadeln um bestimmte Fähigkeiten einzusetzen/aktivieren</w:t>
-      </w:r>
-    </w:p>
-    <w:p>
-      <w:r>
-        <w:t xml:space="preserve">Verschiedene </w:t>
-      </w:r>
-      <w:proofErr w:type="spellStart"/>
-      <w:r>
-        <w:t>Loa</w:t>
-      </w:r>
-      <w:proofErr w:type="spellEnd"/>
-      <w:r>
-        <w:t xml:space="preserve"> einsetzen um bestimmte Kräfte zu nutzen</w:t>
-      </w:r>
-    </w:p>
-    <w:p/>
-    <w:p/>
-    <w:p/>
     <w:p>
       <w:pPr>
         <w:rPr>
@@ -4102,7 +3855,7 @@
                     </pic:cNvPicPr>
                   </pic:nvPicPr>
                   <pic:blipFill>
-                    <a:blip r:embed="rId8" cstate="print">
+                    <a:blip r:embed="rId7" cstate="print">
                       <a:extLst>
                         <a:ext uri="{28A0092B-C50C-407E-A947-70E740481C1C}">
                           <a14:useLocalDpi xmlns:a14="http://schemas.microsoft.com/office/drawing/2010/main" val="0"/>
@@ -4156,7 +3909,7 @@
                     </pic:cNvPicPr>
                   </pic:nvPicPr>
                   <pic:blipFill>
-                    <a:blip r:embed="rId9" cstate="print">
+                    <a:blip r:embed="rId8" cstate="print">
                       <a:extLst>
                         <a:ext uri="{28A0092B-C50C-407E-A947-70E740481C1C}">
                           <a14:useLocalDpi xmlns:a14="http://schemas.microsoft.com/office/drawing/2010/main" val="0"/>
@@ -4210,7 +3963,7 @@
                     </pic:cNvPicPr>
                   </pic:nvPicPr>
                   <pic:blipFill>
-                    <a:blip r:embed="rId10" cstate="print">
+                    <a:blip r:embed="rId9" cstate="print">
                       <a:extLst>
                         <a:ext uri="{28A0092B-C50C-407E-A947-70E740481C1C}">
                           <a14:useLocalDpi xmlns:a14="http://schemas.microsoft.com/office/drawing/2010/main" val="0"/>
@@ -4264,7 +4017,7 @@
                     </pic:cNvPicPr>
                   </pic:nvPicPr>
                   <pic:blipFill>
-                    <a:blip r:embed="rId11">
+                    <a:blip r:embed="rId10">
                       <a:extLst>
                         <a:ext uri="{28A0092B-C50C-407E-A947-70E740481C1C}">
                           <a14:useLocalDpi xmlns:a14="http://schemas.microsoft.com/office/drawing/2010/main" val="0"/>
@@ -4298,19 +4051,345 @@
     </w:p>
     <w:p>
       <w:pPr>
+        <w:rPr>
+          <w:lang w:val="en-GB"/>
+        </w:rPr>
+      </w:pPr>
+      <w:r>
+        <w:rPr>
+          <w:lang w:val="en-GB"/>
+        </w:rPr>
+        <w:br w:type="page"/>
+      </w:r>
+    </w:p>
+    <w:p>
+      <w:pPr>
+        <w:rPr>
+          <w:b/>
+          <w:sz w:val="24"/>
+          <w:lang w:val="en-GB"/>
+        </w:rPr>
+      </w:pPr>
+      <w:r>
+        <w:rPr>
+          <w:b/>
+          <w:sz w:val="24"/>
+          <w:lang w:val="en-GB"/>
+        </w:rPr>
+        <w:lastRenderedPageBreak/>
+        <w:t>Must-Haves</w:t>
+      </w:r>
+    </w:p>
+    <w:p>
+      <w:pPr>
+        <w:pStyle w:val="Listenabsatz"/>
+        <w:numPr>
+          <w:ilvl w:val="0"/>
+          <w:numId w:val="8"/>
+        </w:numPr>
+        <w:rPr>
+          <w:lang w:val="en-GB"/>
+        </w:rPr>
+      </w:pPr>
+      <w:r>
+        <w:rPr>
+          <w:lang w:val="en-GB"/>
+        </w:rPr>
+        <w:t>Charac</w:t>
+      </w:r>
+      <w:r>
+        <w:rPr>
+          <w:lang w:val="en-GB"/>
+        </w:rPr>
+        <w:t>ter Movement</w:t>
+      </w:r>
+      <w:r>
+        <w:rPr>
+          <w:lang w:val="en-GB"/>
+        </w:rPr>
+        <w:t xml:space="preserve"> (Running, Jumping)</w:t>
+      </w:r>
+    </w:p>
+    <w:p>
+      <w:pPr>
+        <w:pStyle w:val="Listenabsatz"/>
+        <w:numPr>
+          <w:ilvl w:val="0"/>
+          <w:numId w:val="8"/>
+        </w:numPr>
+        <w:rPr>
+          <w:lang w:val="en-GB"/>
+        </w:rPr>
+      </w:pPr>
+      <w:r>
+        <w:rPr>
+          <w:lang w:val="en-GB"/>
+        </w:rPr>
+        <w:t>Open doors with possessed guard</w:t>
+      </w:r>
+    </w:p>
+    <w:p>
+      <w:pPr>
+        <w:pStyle w:val="Listenabsatz"/>
+        <w:numPr>
+          <w:ilvl w:val="0"/>
+          <w:numId w:val="8"/>
+        </w:numPr>
+        <w:rPr>
+          <w:lang w:val="en-GB"/>
+        </w:rPr>
+      </w:pPr>
+      <w:r>
+        <w:rPr>
+          <w:lang w:val="en-GB"/>
+        </w:rPr>
+        <w:t>Possession “mini</w:t>
+      </w:r>
+      <w:r>
+        <w:rPr>
+          <w:lang w:val="en-GB"/>
+        </w:rPr>
+        <w:t>-</w:t>
+      </w:r>
+      <w:r>
+        <w:rPr>
+          <w:lang w:val="en-GB"/>
+        </w:rPr>
+        <w:t>game”</w:t>
+      </w:r>
+    </w:p>
+    <w:p>
+      <w:pPr>
+        <w:rPr>
+          <w:b/>
+          <w:sz w:val="24"/>
+          <w:lang w:val="en-GB"/>
+        </w:rPr>
+      </w:pPr>
+      <w:r>
+        <w:rPr>
+          <w:b/>
+          <w:sz w:val="24"/>
+          <w:lang w:val="en-GB"/>
+        </w:rPr>
+        <w:t>Should-Haves</w:t>
+      </w:r>
+    </w:p>
+    <w:p>
+      <w:pPr>
+        <w:pStyle w:val="Listenabsatz"/>
+        <w:numPr>
+          <w:ilvl w:val="0"/>
+          <w:numId w:val="9"/>
+        </w:numPr>
+        <w:rPr>
+          <w:lang w:val="en-GB"/>
+        </w:rPr>
+      </w:pPr>
+      <w:r>
+        <w:rPr>
+          <w:lang w:val="en-GB"/>
+        </w:rPr>
+        <w:t>Character Movement (climbing)</w:t>
+      </w:r>
+    </w:p>
+    <w:p>
+      <w:pPr>
+        <w:pStyle w:val="Listenabsatz"/>
+        <w:numPr>
+          <w:ilvl w:val="0"/>
+          <w:numId w:val="9"/>
+        </w:numPr>
+        <w:rPr>
+          <w:lang w:val="en-GB"/>
+        </w:rPr>
+      </w:pPr>
+      <w:r>
+        <w:rPr>
+          <w:lang w:val="en-GB"/>
+        </w:rPr>
+        <w:t>Clairvoyance Voodoo-power</w:t>
+      </w:r>
+    </w:p>
+    <w:p>
+      <w:pPr>
+        <w:pStyle w:val="Listenabsatz"/>
+        <w:numPr>
+          <w:ilvl w:val="0"/>
+          <w:numId w:val="9"/>
+        </w:numPr>
+        <w:rPr>
+          <w:lang w:val="en-GB"/>
+        </w:rPr>
+      </w:pPr>
+      <w:r>
+        <w:rPr>
+          <w:lang w:val="en-GB"/>
+        </w:rPr>
+        <w:t>Item sacrifice</w:t>
+      </w:r>
+    </w:p>
+    <w:p>
+      <w:pPr>
+        <w:pStyle w:val="Listenabsatz"/>
+        <w:numPr>
+          <w:ilvl w:val="0"/>
+          <w:numId w:val="9"/>
+        </w:numPr>
+        <w:rPr>
+          <w:lang w:val="en-GB"/>
+        </w:rPr>
+      </w:pPr>
+      <w:r>
+        <w:rPr>
+          <w:lang w:val="en-GB"/>
+        </w:rPr>
+        <w:t>Hiding from Guard / Guard trying to catch the doll</w:t>
+      </w:r>
+    </w:p>
+    <w:p>
+      <w:pPr>
+        <w:rPr>
+          <w:b/>
+          <w:sz w:val="24"/>
+          <w:lang w:val="en-GB"/>
+        </w:rPr>
+      </w:pPr>
+      <w:r>
+        <w:rPr>
+          <w:b/>
+          <w:sz w:val="24"/>
+          <w:lang w:val="en-GB"/>
+        </w:rPr>
+        <w:t>Could-Haves</w:t>
+      </w:r>
+    </w:p>
+    <w:p>
+      <w:pPr>
+        <w:pStyle w:val="Listenabsatz"/>
+        <w:numPr>
+          <w:ilvl w:val="0"/>
+          <w:numId w:val="9"/>
+        </w:numPr>
+        <w:rPr>
+          <w:lang w:val="en-GB"/>
+        </w:rPr>
+      </w:pPr>
+      <w:r>
+        <w:rPr>
+          <w:lang w:val="en-GB"/>
+        </w:rPr>
+        <w:t>Pushing Objects</w:t>
+      </w:r>
+    </w:p>
+    <w:p>
+      <w:pPr>
+        <w:pStyle w:val="Listenabsatz"/>
+        <w:numPr>
+          <w:ilvl w:val="0"/>
+          <w:numId w:val="9"/>
+        </w:numPr>
+        <w:rPr>
+          <w:lang w:val="en-GB"/>
+        </w:rPr>
+      </w:pPr>
+      <w:r>
+        <w:rPr>
+          <w:lang w:val="en-GB"/>
+        </w:rPr>
+        <w:t>Activating Switches w</w:t>
+      </w:r>
+      <w:bookmarkStart w:id="10" w:name="_GoBack"/>
+      <w:bookmarkEnd w:id="10"/>
+      <w:r>
+        <w:rPr>
+          <w:lang w:val="en-GB"/>
+        </w:rPr>
+        <w:t>ith possessed Guard</w:t>
+      </w:r>
+    </w:p>
+    <w:p>
+      <w:pPr>
+        <w:rPr>
+          <w:b/>
+          <w:sz w:val="24"/>
+          <w:lang w:val="en-GB"/>
+        </w:rPr>
+      </w:pPr>
+      <w:r>
+        <w:rPr>
+          <w:b/>
+          <w:sz w:val="24"/>
+          <w:lang w:val="en-GB"/>
+        </w:rPr>
+        <w:t>Nice-To-Haves</w:t>
+      </w:r>
+    </w:p>
+    <w:p>
+      <w:pPr>
+        <w:pStyle w:val="Listenabsatz"/>
+        <w:numPr>
+          <w:ilvl w:val="0"/>
+          <w:numId w:val="9"/>
+        </w:numPr>
+        <w:rPr>
+          <w:lang w:val="en-GB"/>
+        </w:rPr>
+      </w:pPr>
+      <w:r>
+        <w:rPr>
+          <w:lang w:val="en-GB"/>
+        </w:rPr>
+        <w:t>Guard carrying doll</w:t>
+      </w:r>
+    </w:p>
+    <w:p>
+      <w:pPr>
+        <w:pStyle w:val="Listenabsatz"/>
+        <w:numPr>
+          <w:ilvl w:val="0"/>
+          <w:numId w:val="9"/>
+        </w:numPr>
+        <w:rPr>
+          <w:lang w:val="en-GB"/>
+        </w:rPr>
+      </w:pPr>
+      <w:r>
+        <w:rPr>
+          <w:lang w:val="en-GB"/>
+        </w:rPr>
+        <w:t>Hidden Skins/Outfits in the Level</w:t>
+      </w:r>
+    </w:p>
+    <w:p>
+      <w:pPr>
+        <w:rPr>
+          <w:lang w:val="en-GB"/>
+        </w:rPr>
+      </w:pPr>
+      <w:r>
+        <w:rPr>
+          <w:lang w:val="en-GB"/>
+        </w:rPr>
+        <w:br w:type="page"/>
+      </w:r>
+    </w:p>
+    <w:p>
+      <w:pPr>
         <w:pStyle w:val="berschrift2"/>
         <w:rPr>
           <w:lang w:val="en-GB"/>
         </w:rPr>
       </w:pPr>
-      <w:bookmarkStart w:id="12" w:name="_Toc511119244"/>
-      <w:r>
-        <w:rPr>
-          <w:lang w:val="en-GB"/>
-        </w:rPr>
+      <w:bookmarkStart w:id="11" w:name="_Toc511119244"/>
+      <w:r>
+        <w:rPr>
+          <w:lang w:val="en-GB"/>
+        </w:rPr>
+        <w:lastRenderedPageBreak/>
         <w:t>Core Game Loop</w:t>
       </w:r>
-      <w:bookmarkEnd w:id="12"/>
+      <w:bookmarkEnd w:id="11"/>
     </w:p>
     <w:p>
       <w:pPr>
@@ -4323,7 +4402,6 @@
           <w:lang w:val="en-GB"/>
         </w:rPr>
       </w:pPr>
-      <w:bookmarkStart w:id="13" w:name="_GoBack"/>
       <w:r>
         <w:rPr>
           <w:lang w:val="en-GB"/>
@@ -4353,7 +4431,7 @@
       <w:pPr>
         <w:pStyle w:val="Listenabsatz"/>
         <w:numPr>
-          <w:ilvl w:val="0"/>
+          <w:ilvl w:val="1"/>
           <w:numId w:val="7"/>
         </w:numPr>
         <w:rPr>
@@ -4364,7 +4442,43 @@
         <w:rPr>
           <w:lang w:val="en-GB"/>
         </w:rPr>
-        <w:t>Possession</w:t>
+        <w:t>Look for personal item (Watch out for Guard)</w:t>
+      </w:r>
+    </w:p>
+    <w:p>
+      <w:pPr>
+        <w:pStyle w:val="Listenabsatz"/>
+        <w:numPr>
+          <w:ilvl w:val="1"/>
+          <w:numId w:val="7"/>
+        </w:numPr>
+        <w:rPr>
+          <w:lang w:val="en-GB"/>
+        </w:rPr>
+      </w:pPr>
+      <w:r>
+        <w:rPr>
+          <w:lang w:val="en-GB"/>
+        </w:rPr>
+        <w:t>Get personal Item</w:t>
+      </w:r>
+    </w:p>
+    <w:p>
+      <w:pPr>
+        <w:pStyle w:val="Listenabsatz"/>
+        <w:numPr>
+          <w:ilvl w:val="1"/>
+          <w:numId w:val="7"/>
+        </w:numPr>
+        <w:rPr>
+          <w:lang w:val="en-GB"/>
+        </w:rPr>
+      </w:pPr>
+      <w:r>
+        <w:rPr>
+          <w:lang w:val="en-GB"/>
+        </w:rPr>
+        <w:t>Bring item to fetish</w:t>
       </w:r>
     </w:p>
     <w:p>
@@ -4382,243 +4496,62 @@
         <w:rPr>
           <w:lang w:val="en-GB"/>
         </w:rPr>
-        <w:t>Clear Way</w:t>
-      </w:r>
-    </w:p>
-    <w:bookmarkEnd w:id="13"/>
-    <w:p>
-      <w:pPr>
-        <w:rPr>
-          <w:lang w:val="en-GB"/>
-        </w:rPr>
-      </w:pPr>
+        <w:t>Possession</w:t>
+      </w:r>
+    </w:p>
+    <w:p>
+      <w:pPr>
+        <w:pStyle w:val="Listenabsatz"/>
+        <w:numPr>
+          <w:ilvl w:val="1"/>
+          <w:numId w:val="7"/>
+        </w:numPr>
+        <w:rPr>
+          <w:lang w:val="en-GB"/>
+        </w:rPr>
+      </w:pPr>
+      <w:r>
+        <w:rPr>
+          <w:lang w:val="en-GB"/>
+        </w:rPr>
+        <w:t>Activate possession</w:t>
+      </w:r>
+    </w:p>
+    <w:p>
+      <w:pPr>
+        <w:pStyle w:val="Listenabsatz"/>
+        <w:numPr>
+          <w:ilvl w:val="1"/>
+          <w:numId w:val="7"/>
+        </w:numPr>
+        <w:rPr>
+          <w:lang w:val="en-GB"/>
+        </w:rPr>
+      </w:pPr>
+      <w:r>
+        <w:rPr>
+          <w:lang w:val="en-GB"/>
+        </w:rPr>
+        <w:t>Break mental barrier</w:t>
+      </w:r>
     </w:p>
     <w:p>
       <w:pPr>
         <w:pStyle w:val="Listenabsatz"/>
         <w:numPr>
           <w:ilvl w:val="0"/>
-          <w:numId w:val="1"/>
+          <w:numId w:val="7"/>
         </w:numPr>
         <w:rPr>
           <w:lang w:val="en-GB"/>
         </w:rPr>
       </w:pPr>
-      <w:proofErr w:type="spellStart"/>
-      <w:r>
-        <w:rPr>
-          <w:lang w:val="en-GB"/>
-        </w:rPr>
-        <w:lastRenderedPageBreak/>
-        <w:t>Betritt</w:t>
-      </w:r>
-      <w:proofErr w:type="spellEnd"/>
-      <w:r>
-        <w:rPr>
-          <w:lang w:val="en-GB"/>
-        </w:rPr>
-        <w:t xml:space="preserve"> </w:t>
-      </w:r>
-      <w:proofErr w:type="spellStart"/>
-      <w:r>
-        <w:rPr>
-          <w:lang w:val="en-GB"/>
-        </w:rPr>
-        <w:t>Raum</w:t>
-      </w:r>
-      <w:proofErr w:type="spellEnd"/>
-    </w:p>
-    <w:p>
-      <w:pPr>
-        <w:pStyle w:val="Listenabsatz"/>
-        <w:numPr>
-          <w:ilvl w:val="0"/>
-          <w:numId w:val="1"/>
-        </w:numPr>
-        <w:rPr>
-          <w:lang w:val="en-GB"/>
-        </w:rPr>
-      </w:pPr>
-      <w:proofErr w:type="spellStart"/>
-      <w:r>
-        <w:rPr>
-          <w:lang w:val="en-GB"/>
-        </w:rPr>
-        <w:t>Finde</w:t>
-      </w:r>
-      <w:proofErr w:type="spellEnd"/>
-      <w:r>
-        <w:rPr>
-          <w:lang w:val="en-GB"/>
-        </w:rPr>
-        <w:t xml:space="preserve"> </w:t>
-      </w:r>
-      <w:proofErr w:type="spellStart"/>
-      <w:r>
-        <w:rPr>
-          <w:lang w:val="en-GB"/>
-        </w:rPr>
-        <w:t>persönlichen</w:t>
-      </w:r>
-      <w:proofErr w:type="spellEnd"/>
-      <w:r>
-        <w:rPr>
-          <w:lang w:val="en-GB"/>
-        </w:rPr>
-        <w:t xml:space="preserve"> </w:t>
-      </w:r>
-      <w:proofErr w:type="spellStart"/>
-      <w:r>
-        <w:rPr>
-          <w:lang w:val="en-GB"/>
-        </w:rPr>
-        <w:t>Gegenstand</w:t>
-      </w:r>
-      <w:proofErr w:type="spellEnd"/>
-    </w:p>
-    <w:p>
-      <w:pPr>
-        <w:pStyle w:val="Listenabsatz"/>
-        <w:numPr>
-          <w:ilvl w:val="0"/>
-          <w:numId w:val="1"/>
-        </w:numPr>
-        <w:rPr>
-          <w:lang w:val="en-GB"/>
-        </w:rPr>
-      </w:pPr>
-      <w:proofErr w:type="spellStart"/>
-      <w:r>
-        <w:rPr>
-          <w:lang w:val="en-GB"/>
-        </w:rPr>
-        <w:t>Kontrolliere</w:t>
-      </w:r>
-      <w:proofErr w:type="spellEnd"/>
-      <w:r>
-        <w:rPr>
-          <w:lang w:val="en-GB"/>
-        </w:rPr>
-        <w:t xml:space="preserve"> </w:t>
-      </w:r>
-      <w:proofErr w:type="spellStart"/>
-      <w:r>
-        <w:rPr>
-          <w:lang w:val="en-GB"/>
-        </w:rPr>
-        <w:t>Gegner</w:t>
-      </w:r>
-      <w:proofErr w:type="spellEnd"/>
-    </w:p>
-    <w:p>
-      <w:pPr>
-        <w:pStyle w:val="Listenabsatz"/>
-        <w:numPr>
-          <w:ilvl w:val="0"/>
-          <w:numId w:val="1"/>
-        </w:numPr>
-        <w:rPr>
-          <w:lang w:val="en-GB"/>
-        </w:rPr>
-      </w:pPr>
-      <w:proofErr w:type="spellStart"/>
-      <w:r>
-        <w:rPr>
-          <w:lang w:val="en-GB"/>
-        </w:rPr>
-        <w:t>Räume</w:t>
-      </w:r>
-      <w:proofErr w:type="spellEnd"/>
-      <w:r>
-        <w:rPr>
-          <w:lang w:val="en-GB"/>
-        </w:rPr>
-        <w:t xml:space="preserve"> </w:t>
-      </w:r>
-      <w:proofErr w:type="spellStart"/>
-      <w:r>
-        <w:rPr>
-          <w:lang w:val="en-GB"/>
-        </w:rPr>
-        <w:t>Hinderniss</w:t>
-      </w:r>
-      <w:proofErr w:type="spellEnd"/>
-      <w:r>
-        <w:rPr>
-          <w:lang w:val="en-GB"/>
-        </w:rPr>
-        <w:t xml:space="preserve"> </w:t>
-      </w:r>
-      <w:proofErr w:type="spellStart"/>
-      <w:r>
-        <w:rPr>
-          <w:lang w:val="en-GB"/>
-        </w:rPr>
-        <w:t>aus</w:t>
-      </w:r>
-      <w:proofErr w:type="spellEnd"/>
-      <w:r>
-        <w:rPr>
-          <w:lang w:val="en-GB"/>
-        </w:rPr>
-        <w:t xml:space="preserve"> </w:t>
-      </w:r>
-      <w:proofErr w:type="spellStart"/>
-      <w:r>
-        <w:rPr>
-          <w:lang w:val="en-GB"/>
-        </w:rPr>
-        <w:t>dem</w:t>
-      </w:r>
-      <w:proofErr w:type="spellEnd"/>
-      <w:r>
-        <w:rPr>
-          <w:lang w:val="en-GB"/>
-        </w:rPr>
-        <w:t xml:space="preserve"> </w:t>
-      </w:r>
-      <w:proofErr w:type="spellStart"/>
-      <w:r>
-        <w:rPr>
-          <w:lang w:val="en-GB"/>
-        </w:rPr>
-        <w:t>Weg</w:t>
-      </w:r>
-      <w:proofErr w:type="spellEnd"/>
-    </w:p>
-    <w:p>
-      <w:pPr>
-        <w:pStyle w:val="Listenabsatz"/>
-        <w:numPr>
-          <w:ilvl w:val="0"/>
-          <w:numId w:val="1"/>
-        </w:numPr>
-        <w:rPr>
-          <w:lang w:val="en-GB"/>
-        </w:rPr>
-      </w:pPr>
-      <w:proofErr w:type="spellStart"/>
-      <w:r>
-        <w:rPr>
-          <w:lang w:val="en-GB"/>
-        </w:rPr>
-        <w:t>Verlasse</w:t>
-      </w:r>
-      <w:proofErr w:type="spellEnd"/>
-      <w:r>
-        <w:rPr>
-          <w:lang w:val="en-GB"/>
-        </w:rPr>
-        <w:t xml:space="preserve"> </w:t>
-      </w:r>
-      <w:proofErr w:type="spellStart"/>
-      <w:r>
-        <w:rPr>
-          <w:lang w:val="en-GB"/>
-        </w:rPr>
-        <w:t>Raum</w:t>
-      </w:r>
-      <w:proofErr w:type="spellEnd"/>
+      <w:r>
+        <w:rPr>
+          <w:lang w:val="en-GB"/>
+        </w:rPr>
+        <w:t>Clear Way</w:t>
+      </w:r>
     </w:p>
     <w:p>
       <w:pPr>
@@ -4639,7 +4572,7 @@
             <wp:cNvGraphicFramePr/>
             <a:graphic xmlns:a="http://schemas.openxmlformats.org/drawingml/2006/main">
               <a:graphicData uri="http://schemas.openxmlformats.org/drawingml/2006/diagram">
-                <dgm:relIds xmlns:dgm="http://schemas.openxmlformats.org/drawingml/2006/diagram" xmlns:r="http://schemas.openxmlformats.org/officeDocument/2006/relationships" r:dm="rId12" r:lo="rId13" r:qs="rId14" r:cs="rId15"/>
+                <dgm:relIds xmlns:dgm="http://schemas.openxmlformats.org/drawingml/2006/diagram" xmlns:r="http://schemas.openxmlformats.org/officeDocument/2006/relationships" r:dm="rId11" r:lo="rId12" r:qs="rId13" r:cs="rId14"/>
               </a:graphicData>
             </a:graphic>
           </wp:inline>
@@ -4652,7 +4585,7 @@
           <w:lang w:val="en-GB"/>
         </w:rPr>
       </w:pPr>
-      <w:bookmarkStart w:id="14" w:name="_Toc511119245"/>
+      <w:bookmarkStart w:id="12" w:name="_Toc511119245"/>
     </w:p>
     <w:p>
       <w:pPr>
@@ -4667,7 +4600,7 @@
         </w:rPr>
         <w:t>Detailed Gameplay Mechanics</w:t>
       </w:r>
-      <w:bookmarkEnd w:id="14"/>
+      <w:bookmarkEnd w:id="12"/>
     </w:p>
     <w:p>
       <w:pPr>
@@ -4682,142 +4615,6 @@
         </w:rPr>
         <w:t>Possession Mechanic</w:t>
       </w:r>
-    </w:p>
-    <w:p>
-      <w:pPr>
-        <w:pStyle w:val="berschrift4"/>
-        <w:rPr>
-          <w:lang w:val="en-GB"/>
-        </w:rPr>
-      </w:pPr>
-      <w:r>
-        <w:rPr>
-          <w:lang w:val="en-GB"/>
-        </w:rPr>
-        <w:t>Goal:</w:t>
-      </w:r>
-    </w:p>
-    <w:p>
-      <w:pPr>
-        <w:rPr>
-          <w:lang w:val="en-GB"/>
-        </w:rPr>
-      </w:pPr>
-      <w:r>
-        <w:rPr>
-          <w:lang w:val="en-GB"/>
-        </w:rPr>
-        <w:t>The mechanic must convey the feeling of breaking through a barrier.</w:t>
-      </w:r>
-    </w:p>
-    <w:p>
-      <w:pPr>
-        <w:pStyle w:val="berschrift4"/>
-        <w:rPr>
-          <w:lang w:val="en-GB"/>
-        </w:rPr>
-      </w:pPr>
-      <w:r>
-        <w:rPr>
-          <w:lang w:val="en-GB"/>
-        </w:rPr>
-        <w:t>Player skills:</w:t>
-      </w:r>
-    </w:p>
-    <w:p>
-      <w:pPr>
-        <w:rPr>
-          <w:lang w:val="en-GB"/>
-        </w:rPr>
-      </w:pPr>
-      <w:r>
-        <w:rPr>
-          <w:lang w:val="en-GB"/>
-        </w:rPr>
-        <w:t>Endurance &amp; Timing</w:t>
-      </w:r>
-    </w:p>
-    <w:p>
-      <w:pPr>
-        <w:pStyle w:val="berschrift4"/>
-        <w:rPr>
-          <w:lang w:val="en-GB"/>
-        </w:rPr>
-      </w:pPr>
-      <w:r>
-        <w:rPr>
-          <w:lang w:val="en-GB"/>
-        </w:rPr>
-        <w:t>Inputs:</w:t>
-      </w:r>
-    </w:p>
-    <w:p>
-      <w:pPr>
-        <w:rPr>
-          <w:lang w:val="en-GB"/>
-        </w:rPr>
-      </w:pPr>
-      <w:r>
-        <w:rPr>
-          <w:lang w:val="en-GB"/>
-        </w:rPr>
-        <w:t>Button A: Endurance (Pressed repeatedly)</w:t>
-      </w:r>
-    </w:p>
-    <w:p>
-      <w:pPr>
-        <w:rPr>
-          <w:lang w:val="en-GB"/>
-        </w:rPr>
-      </w:pPr>
-      <w:r>
-        <w:rPr>
-          <w:lang w:val="en-GB"/>
-        </w:rPr>
-        <w:t>Button B: Timing</w:t>
-      </w:r>
-    </w:p>
-    <w:p>
-      <w:pPr>
-        <w:pStyle w:val="berschrift4"/>
-        <w:rPr>
-          <w:lang w:val="en-GB"/>
-        </w:rPr>
-      </w:pPr>
-      <w:r>
-        <w:rPr>
-          <w:lang w:val="en-GB"/>
-        </w:rPr>
-        <w:t>Atomic Parameters:</w:t>
-      </w:r>
-    </w:p>
-    <w:p>
-      <w:pPr>
-        <w:rPr>
-          <w:lang w:val="en-GB"/>
-        </w:rPr>
-      </w:pPr>
-    </w:p>
-    <w:p>
-      <w:pPr>
-        <w:pStyle w:val="berschrift4"/>
-        <w:rPr>
-          <w:lang w:val="en-GB"/>
-        </w:rPr>
-      </w:pPr>
-      <w:r>
-        <w:rPr>
-          <w:lang w:val="en-GB"/>
-        </w:rPr>
-        <w:t>Signs &amp; Feedback:</w:t>
-      </w:r>
-    </w:p>
-    <w:p>
-      <w:pPr>
-        <w:rPr>
-          <w:lang w:val="en-GB"/>
-        </w:rPr>
-      </w:pPr>
     </w:p>
     <w:p>
       <w:pPr>
@@ -4830,9 +4627,8 @@
           <w:noProof/>
           <w:lang w:eastAsia="de-DE"/>
         </w:rPr>
-        <w:lastRenderedPageBreak/>
         <w:drawing>
-          <wp:inline distT="0" distB="0" distL="0" distR="0">
+          <wp:inline distT="0" distB="0" distL="0" distR="0" wp14:anchorId="371D28E7" wp14:editId="74B6FE1B">
             <wp:extent cx="2340000" cy="1303554"/>
             <wp:effectExtent l="0" t="0" r="3175" b="0"/>
             <wp:docPr id="7" name="Grafik 7" descr="Ãhnliches Foto"/>
@@ -4849,7 +4645,7 @@
                     </pic:cNvPicPr>
                   </pic:nvPicPr>
                   <pic:blipFill>
-                    <a:blip r:embed="rId17" cstate="print">
+                    <a:blip r:embed="rId16" cstate="print">
                       <a:extLst>
                         <a:ext uri="{28A0092B-C50C-407E-A947-70E740481C1C}">
                           <a14:useLocalDpi xmlns:a14="http://schemas.microsoft.com/office/drawing/2010/main" val="0"/>
@@ -4886,7 +4682,7 @@
           <w:lang w:eastAsia="de-DE"/>
         </w:rPr>
         <w:drawing>
-          <wp:inline distT="0" distB="0" distL="0" distR="0">
+          <wp:inline distT="0" distB="0" distL="0" distR="0" wp14:anchorId="57D3FD27" wp14:editId="7AA3971C">
             <wp:extent cx="2315798" cy="1303200"/>
             <wp:effectExtent l="0" t="0" r="8890" b="0"/>
             <wp:docPr id="6" name="Grafik 6" descr="Bildergebnis fÃ¼r telltale walking dead qte"/>
@@ -4903,7 +4699,7 @@
                     </pic:cNvPicPr>
                   </pic:nvPicPr>
                   <pic:blipFill>
-                    <a:blip r:embed="rId18" cstate="print">
+                    <a:blip r:embed="rId17" cstate="print">
                       <a:extLst>
                         <a:ext uri="{28A0092B-C50C-407E-A947-70E740481C1C}">
                           <a14:useLocalDpi xmlns:a14="http://schemas.microsoft.com/office/drawing/2010/main" val="0"/>
@@ -4937,6 +4733,60 @@
     </w:p>
     <w:p>
       <w:pPr>
+        <w:pStyle w:val="berschrift4"/>
+        <w:rPr>
+          <w:lang w:val="en-GB"/>
+        </w:rPr>
+      </w:pPr>
+      <w:r>
+        <w:rPr>
+          <w:lang w:val="en-GB"/>
+        </w:rPr>
+        <w:t>Goal:</w:t>
+      </w:r>
+    </w:p>
+    <w:p>
+      <w:pPr>
+        <w:rPr>
+          <w:lang w:val="en-GB"/>
+        </w:rPr>
+      </w:pPr>
+      <w:r>
+        <w:rPr>
+          <w:lang w:val="en-GB"/>
+        </w:rPr>
+        <w:t>The mechanic must convey the feeling of breaking through a barrier.</w:t>
+      </w:r>
+    </w:p>
+    <w:p>
+      <w:pPr>
+        <w:pStyle w:val="berschrift4"/>
+        <w:rPr>
+          <w:lang w:val="en-GB"/>
+        </w:rPr>
+      </w:pPr>
+      <w:r>
+        <w:rPr>
+          <w:lang w:val="en-GB"/>
+        </w:rPr>
+        <w:t>Player skills:</w:t>
+      </w:r>
+    </w:p>
+    <w:p>
+      <w:pPr>
+        <w:rPr>
+          <w:lang w:val="en-GB"/>
+        </w:rPr>
+      </w:pPr>
+      <w:r>
+        <w:rPr>
+          <w:lang w:val="en-GB"/>
+        </w:rPr>
+        <w:t>Endurance &amp; Timing</w:t>
+      </w:r>
+    </w:p>
+    <w:p>
+      <w:pPr>
         <w:rPr>
           <w:lang w:val="en-GB"/>
         </w:rPr>
@@ -4955,7 +4805,7 @@
           <w:lang w:val="en-GB"/>
         </w:rPr>
       </w:pPr>
-      <w:bookmarkStart w:id="15" w:name="_Toc511119246"/>
+      <w:bookmarkStart w:id="13" w:name="_Toc511119246"/>
       <w:r>
         <w:rPr>
           <w:lang w:val="en-GB"/>
@@ -4963,6 +4813,38 @@
         <w:lastRenderedPageBreak/>
         <w:t>System Design</w:t>
       </w:r>
+      <w:bookmarkEnd w:id="13"/>
+    </w:p>
+    <w:p>
+      <w:pPr>
+        <w:pStyle w:val="berschrift2"/>
+        <w:rPr>
+          <w:lang w:val="en-GB"/>
+        </w:rPr>
+      </w:pPr>
+      <w:bookmarkStart w:id="14" w:name="_Toc511119247"/>
+      <w:r>
+        <w:rPr>
+          <w:lang w:val="en-GB"/>
+        </w:rPr>
+        <w:t>Scaling and Proportions</w:t>
+      </w:r>
+      <w:bookmarkEnd w:id="14"/>
+    </w:p>
+    <w:p>
+      <w:pPr>
+        <w:pStyle w:val="berschrift2"/>
+        <w:rPr>
+          <w:lang w:val="en-GB"/>
+        </w:rPr>
+      </w:pPr>
+      <w:bookmarkStart w:id="15" w:name="_Toc511119248"/>
+      <w:r>
+        <w:rPr>
+          <w:lang w:val="en-GB"/>
+        </w:rPr>
+        <w:t>Actions/Controls</w:t>
+      </w:r>
       <w:bookmarkEnd w:id="15"/>
     </w:p>
     <w:p>
@@ -4972,12 +4854,12 @@
           <w:lang w:val="en-GB"/>
         </w:rPr>
       </w:pPr>
-      <w:bookmarkStart w:id="16" w:name="_Toc511119247"/>
-      <w:r>
-        <w:rPr>
-          <w:lang w:val="en-GB"/>
-        </w:rPr>
-        <w:t>Scaling and Proportions</w:t>
+      <w:bookmarkStart w:id="16" w:name="_Toc511119249"/>
+      <w:r>
+        <w:rPr>
+          <w:lang w:val="en-GB"/>
+        </w:rPr>
+        <w:t>Interactions</w:t>
       </w:r>
       <w:bookmarkEnd w:id="16"/>
     </w:p>
@@ -4988,12 +4870,12 @@
           <w:lang w:val="en-GB"/>
         </w:rPr>
       </w:pPr>
-      <w:bookmarkStart w:id="17" w:name="_Toc511119248"/>
-      <w:r>
-        <w:rPr>
-          <w:lang w:val="en-GB"/>
-        </w:rPr>
-        <w:t>Actions/Controls</w:t>
+      <w:bookmarkStart w:id="17" w:name="_Toc511119250"/>
+      <w:r>
+        <w:rPr>
+          <w:lang w:val="en-GB"/>
+        </w:rPr>
+        <w:t>HUDs/Menus</w:t>
       </w:r>
       <w:bookmarkEnd w:id="17"/>
     </w:p>
@@ -5004,12 +4886,26 @@
           <w:lang w:val="en-GB"/>
         </w:rPr>
       </w:pPr>
-      <w:bookmarkStart w:id="18" w:name="_Toc511119249"/>
-      <w:r>
-        <w:rPr>
-          <w:lang w:val="en-GB"/>
-        </w:rPr>
-        <w:t>Interactions</w:t>
+      <w:bookmarkStart w:id="18" w:name="_Toc511119251"/>
+      <w:r>
+        <w:rPr>
+          <w:lang w:val="en-GB"/>
+        </w:rPr>
+        <w:t>Signs &amp; Feedback</w:t>
+      </w:r>
+    </w:p>
+    <w:p>
+      <w:pPr>
+        <w:pStyle w:val="berschrift2"/>
+        <w:rPr>
+          <w:lang w:val="en-GB"/>
+        </w:rPr>
+      </w:pPr>
+      <w:r>
+        <w:rPr>
+          <w:lang w:val="en-GB"/>
+        </w:rPr>
+        <w:t>Camera</w:t>
       </w:r>
       <w:bookmarkEnd w:id="18"/>
     </w:p>
@@ -5020,12 +4916,12 @@
           <w:lang w:val="en-GB"/>
         </w:rPr>
       </w:pPr>
-      <w:bookmarkStart w:id="19" w:name="_Toc511119250"/>
-      <w:r>
-        <w:rPr>
-          <w:lang w:val="en-GB"/>
-        </w:rPr>
-        <w:t>HUDs/Menus</w:t>
+      <w:bookmarkStart w:id="19" w:name="_Toc511119252"/>
+      <w:r>
+        <w:rPr>
+          <w:lang w:val="en-GB"/>
+        </w:rPr>
+        <w:t>Level Design</w:t>
       </w:r>
       <w:bookmarkEnd w:id="19"/>
     </w:p>
@@ -5036,63 +4932,17 @@
           <w:lang w:val="en-GB"/>
         </w:rPr>
       </w:pPr>
-      <w:bookmarkStart w:id="20" w:name="_Toc511119251"/>
-      <w:r>
-        <w:rPr>
-          <w:lang w:val="en-GB"/>
-        </w:rPr>
-        <w:t>Signs &amp; Feedback</w:t>
-      </w:r>
-    </w:p>
-    <w:p>
-      <w:pPr>
-        <w:pStyle w:val="berschrift2"/>
-        <w:rPr>
-          <w:lang w:val="en-GB"/>
-        </w:rPr>
-      </w:pPr>
-      <w:r>
-        <w:rPr>
-          <w:lang w:val="en-GB"/>
-        </w:rPr>
-        <w:t>Camera</w:t>
+      <w:bookmarkStart w:id="20" w:name="_Toc511119253"/>
+      <w:r>
+        <w:rPr>
+          <w:lang w:val="en-GB"/>
+        </w:rPr>
+        <w:t>Edge Cases</w:t>
       </w:r>
       <w:bookmarkEnd w:id="20"/>
     </w:p>
     <w:p>
       <w:pPr>
-        <w:pStyle w:val="berschrift2"/>
-        <w:rPr>
-          <w:lang w:val="en-GB"/>
-        </w:rPr>
-      </w:pPr>
-      <w:bookmarkStart w:id="21" w:name="_Toc511119252"/>
-      <w:r>
-        <w:rPr>
-          <w:lang w:val="en-GB"/>
-        </w:rPr>
-        <w:t>Level Design</w:t>
-      </w:r>
-      <w:bookmarkEnd w:id="21"/>
-    </w:p>
-    <w:p>
-      <w:pPr>
-        <w:pStyle w:val="berschrift2"/>
-        <w:rPr>
-          <w:lang w:val="en-GB"/>
-        </w:rPr>
-      </w:pPr>
-      <w:bookmarkStart w:id="22" w:name="_Toc511119253"/>
-      <w:r>
-        <w:rPr>
-          <w:lang w:val="en-GB"/>
-        </w:rPr>
-        <w:t>Edge Cases</w:t>
-      </w:r>
-      <w:bookmarkEnd w:id="22"/>
-    </w:p>
-    <w:p>
-      <w:pPr>
         <w:rPr>
           <w:lang w:val="en-GB"/>
         </w:rPr>
@@ -5111,7 +4961,7 @@
           <w:lang w:val="en-GB"/>
         </w:rPr>
       </w:pPr>
-      <w:bookmarkStart w:id="23" w:name="_Toc511119254"/>
+      <w:bookmarkStart w:id="21" w:name="_Toc511119254"/>
       <w:r>
         <w:rPr>
           <w:lang w:val="en-GB"/>
@@ -5119,6 +4969,38 @@
         <w:lastRenderedPageBreak/>
         <w:t>Assets needed</w:t>
       </w:r>
+      <w:bookmarkEnd w:id="21"/>
+    </w:p>
+    <w:p>
+      <w:pPr>
+        <w:pStyle w:val="berschrift2"/>
+        <w:rPr>
+          <w:lang w:val="en-GB"/>
+        </w:rPr>
+      </w:pPr>
+      <w:bookmarkStart w:id="22" w:name="_Toc511119255"/>
+      <w:r>
+        <w:rPr>
+          <w:lang w:val="en-GB"/>
+        </w:rPr>
+        <w:t>2D</w:t>
+      </w:r>
+      <w:bookmarkEnd w:id="22"/>
+    </w:p>
+    <w:p>
+      <w:pPr>
+        <w:pStyle w:val="berschrift2"/>
+        <w:rPr>
+          <w:lang w:val="en-GB"/>
+        </w:rPr>
+      </w:pPr>
+      <w:bookmarkStart w:id="23" w:name="_Toc511119256"/>
+      <w:r>
+        <w:rPr>
+          <w:lang w:val="en-GB"/>
+        </w:rPr>
+        <w:t>3D</w:t>
+      </w:r>
       <w:bookmarkEnd w:id="23"/>
     </w:p>
     <w:p>
@@ -5128,12 +5010,12 @@
           <w:lang w:val="en-GB"/>
         </w:rPr>
       </w:pPr>
-      <w:bookmarkStart w:id="24" w:name="_Toc511119255"/>
-      <w:r>
-        <w:rPr>
-          <w:lang w:val="en-GB"/>
-        </w:rPr>
-        <w:t>2D</w:t>
+      <w:bookmarkStart w:id="24" w:name="_Toc511119257"/>
+      <w:r>
+        <w:rPr>
+          <w:lang w:val="en-GB"/>
+        </w:rPr>
+        <w:t>Sound</w:t>
       </w:r>
       <w:bookmarkEnd w:id="24"/>
     </w:p>
@@ -5144,12 +5026,12 @@
           <w:lang w:val="en-GB"/>
         </w:rPr>
       </w:pPr>
-      <w:bookmarkStart w:id="25" w:name="_Toc511119256"/>
-      <w:r>
-        <w:rPr>
-          <w:lang w:val="en-GB"/>
-        </w:rPr>
-        <w:t>3D</w:t>
+      <w:bookmarkStart w:id="25" w:name="_Toc511119258"/>
+      <w:r>
+        <w:rPr>
+          <w:lang w:val="en-GB"/>
+        </w:rPr>
+        <w:t>Code</w:t>
       </w:r>
       <w:bookmarkEnd w:id="25"/>
     </w:p>
@@ -5160,49 +5042,17 @@
           <w:lang w:val="en-GB"/>
         </w:rPr>
       </w:pPr>
-      <w:bookmarkStart w:id="26" w:name="_Toc511119257"/>
-      <w:r>
-        <w:rPr>
-          <w:lang w:val="en-GB"/>
-        </w:rPr>
-        <w:t>Sound</w:t>
+      <w:bookmarkStart w:id="26" w:name="_Toc511119259"/>
+      <w:r>
+        <w:rPr>
+          <w:lang w:val="en-GB"/>
+        </w:rPr>
+        <w:t>Animation</w:t>
       </w:r>
       <w:bookmarkEnd w:id="26"/>
     </w:p>
     <w:p>
       <w:pPr>
-        <w:pStyle w:val="berschrift2"/>
-        <w:rPr>
-          <w:lang w:val="en-GB"/>
-        </w:rPr>
-      </w:pPr>
-      <w:bookmarkStart w:id="27" w:name="_Toc511119258"/>
-      <w:r>
-        <w:rPr>
-          <w:lang w:val="en-GB"/>
-        </w:rPr>
-        <w:t>Code</w:t>
-      </w:r>
-      <w:bookmarkEnd w:id="27"/>
-    </w:p>
-    <w:p>
-      <w:pPr>
-        <w:pStyle w:val="berschrift2"/>
-        <w:rPr>
-          <w:lang w:val="en-GB"/>
-        </w:rPr>
-      </w:pPr>
-      <w:bookmarkStart w:id="28" w:name="_Toc511119259"/>
-      <w:r>
-        <w:rPr>
-          <w:lang w:val="en-GB"/>
-        </w:rPr>
-        <w:t>Animation</w:t>
-      </w:r>
-      <w:bookmarkEnd w:id="28"/>
-    </w:p>
-    <w:p>
-      <w:pPr>
         <w:rPr>
           <w:lang w:val="en-GB"/>
         </w:rPr>
@@ -5221,7 +5071,7 @@
           <w:lang w:val="en-GB"/>
         </w:rPr>
       </w:pPr>
-      <w:bookmarkStart w:id="29" w:name="_Toc511119261"/>
+      <w:bookmarkStart w:id="27" w:name="_Toc511119261"/>
       <w:r>
         <w:rPr>
           <w:lang w:val="en-GB"/>
@@ -5229,39 +5079,39 @@
         <w:lastRenderedPageBreak/>
         <w:t>Glossary</w:t>
       </w:r>
+      <w:bookmarkEnd w:id="27"/>
+    </w:p>
+    <w:p>
+      <w:pPr>
+        <w:pStyle w:val="berschrift2"/>
+        <w:rPr>
+          <w:lang w:val="en-GB"/>
+        </w:rPr>
+      </w:pPr>
+      <w:bookmarkStart w:id="28" w:name="_Toc511119262"/>
+      <w:r>
+        <w:rPr>
+          <w:lang w:val="en-GB"/>
+        </w:rPr>
+        <w:t>Index</w:t>
+      </w:r>
+      <w:bookmarkEnd w:id="28"/>
+    </w:p>
+    <w:p>
+      <w:pPr>
+        <w:pStyle w:val="berschrift2"/>
+        <w:rPr>
+          <w:lang w:val="en-GB"/>
+        </w:rPr>
+      </w:pPr>
+      <w:bookmarkStart w:id="29" w:name="_Toc511119263"/>
+      <w:r>
+        <w:rPr>
+          <w:lang w:val="en-GB"/>
+        </w:rPr>
+        <w:t>List of Figures</w:t>
+      </w:r>
       <w:bookmarkEnd w:id="29"/>
-    </w:p>
-    <w:p>
-      <w:pPr>
-        <w:pStyle w:val="berschrift2"/>
-        <w:rPr>
-          <w:lang w:val="en-GB"/>
-        </w:rPr>
-      </w:pPr>
-      <w:bookmarkStart w:id="30" w:name="_Toc511119262"/>
-      <w:r>
-        <w:rPr>
-          <w:lang w:val="en-GB"/>
-        </w:rPr>
-        <w:t>Index</w:t>
-      </w:r>
-      <w:bookmarkEnd w:id="30"/>
-    </w:p>
-    <w:p>
-      <w:pPr>
-        <w:pStyle w:val="berschrift2"/>
-        <w:rPr>
-          <w:lang w:val="en-GB"/>
-        </w:rPr>
-      </w:pPr>
-      <w:bookmarkStart w:id="31" w:name="_Toc511119263"/>
-      <w:r>
-        <w:rPr>
-          <w:lang w:val="en-GB"/>
-        </w:rPr>
-        <w:t>List of Figures</w:t>
-      </w:r>
-      <w:bookmarkEnd w:id="31"/>
     </w:p>
     <w:sectPr>
       <w:pgSz w:w="11906" w:h="16838"/>
@@ -5271,51 +5121,6 @@
     </w:sectPr>
   </w:body>
 </w:document>
-</file>
-
-<file path=word/comments.xml><?xml version="1.0" encoding="utf-8"?>
-<w:comments xmlns:wpc="http://schemas.microsoft.com/office/word/2010/wordprocessingCanvas" xmlns:mc="http://schemas.openxmlformats.org/markup-compatibility/2006" xmlns:o="urn:schemas-microsoft-com:office:office" xmlns:r="http://schemas.openxmlformats.org/officeDocument/2006/relationships" xmlns:m="http://schemas.openxmlformats.org/officeDocument/2006/math" xmlns:v="urn:schemas-microsoft-com:vml" xmlns:wp14="http://schemas.microsoft.com/office/word/2010/wordprocessingDrawing" xmlns:wp="http://schemas.openxmlformats.org/drawingml/2006/wordprocessingDrawing" xmlns:w10="urn:schemas-microsoft-com:office:word" xmlns:w="http://schemas.openxmlformats.org/wordprocessingml/2006/main" xmlns:w14="http://schemas.microsoft.com/office/word/2010/wordml" xmlns:wpg="http://schemas.microsoft.com/office/word/2010/wordprocessingGroup" xmlns:wpi="http://schemas.microsoft.com/office/word/2010/wordprocessingInk" xmlns:wne="http://schemas.microsoft.com/office/word/2006/wordml" xmlns:wps="http://schemas.microsoft.com/office/word/2010/wordprocessingShape" mc:Ignorable="w14 wp14">
-  <w:comment w:id="10" w:author="Tobias Schuster" w:date="2018-04-10T16:37:00Z" w:initials="TS">
-    <w:p>
-      <w:pPr>
-        <w:pStyle w:val="Kommentartext"/>
-      </w:pPr>
-      <w:r>
-        <w:rPr>
-          <w:rStyle w:val="Kommentarzeichen"/>
-        </w:rPr>
-        <w:annotationRef/>
-      </w:r>
-      <w:r>
-        <w:t>Fokus auf Voodoo-Kontrolle</w:t>
-      </w:r>
-    </w:p>
-  </w:comment>
-  <w:comment w:id="11" w:author="Tobias Schuster" w:date="2018-04-10T16:38:00Z" w:initials="TS">
-    <w:p>
-      <w:pPr>
-        <w:pStyle w:val="Kommentartext"/>
-      </w:pPr>
-      <w:r>
-        <w:rPr>
-          <w:rStyle w:val="Kommentarzeichen"/>
-        </w:rPr>
-        <w:annotationRef/>
-      </w:r>
-      <w:r>
-        <w:t>Muss High-</w:t>
-      </w:r>
-      <w:proofErr w:type="spellStart"/>
-      <w:r>
-        <w:t>Rewarding</w:t>
-      </w:r>
-      <w:proofErr w:type="spellEnd"/>
-      <w:r>
-        <w:t xml:space="preserve"> sein</w:t>
-      </w:r>
-    </w:p>
-  </w:comment>
-</w:comments>
 </file>
 
 <file path=word/numbering.xml><?xml version="1.0" encoding="utf-8"?>
@@ -5446,7 +5251,7 @@
         <w:ind w:left="720" w:hanging="360"/>
       </w:pPr>
     </w:lvl>
-    <w:lvl w:ilvl="1" w:tplc="04070019" w:tentative="1">
+    <w:lvl w:ilvl="1" w:tplc="04070019">
       <w:start w:val="1"/>
       <w:numFmt w:val="lowerLetter"/>
       <w:lvlText w:val="%2."/>
@@ -5974,6 +5779,232 @@
     <w:nsid w:val="606C584E"/>
     <w:multiLevelType w:val="hybridMultilevel"/>
     <w:tmpl w:val="E3BC3EB8"/>
+    <w:lvl w:ilvl="0" w:tplc="04070001">
+      <w:start w:val="1"/>
+      <w:numFmt w:val="bullet"/>
+      <w:lvlText w:val=""/>
+      <w:lvlJc w:val="left"/>
+      <w:pPr>
+        <w:ind w:left="720" w:hanging="360"/>
+      </w:pPr>
+      <w:rPr>
+        <w:rFonts w:ascii="Symbol" w:hAnsi="Symbol" w:hint="default"/>
+      </w:rPr>
+    </w:lvl>
+    <w:lvl w:ilvl="1" w:tplc="04070003" w:tentative="1">
+      <w:start w:val="1"/>
+      <w:numFmt w:val="bullet"/>
+      <w:lvlText w:val="o"/>
+      <w:lvlJc w:val="left"/>
+      <w:pPr>
+        <w:ind w:left="1440" w:hanging="360"/>
+      </w:pPr>
+      <w:rPr>
+        <w:rFonts w:ascii="Courier New" w:hAnsi="Courier New" w:cs="Courier New" w:hint="default"/>
+      </w:rPr>
+    </w:lvl>
+    <w:lvl w:ilvl="2" w:tplc="04070005" w:tentative="1">
+      <w:start w:val="1"/>
+      <w:numFmt w:val="bullet"/>
+      <w:lvlText w:val=""/>
+      <w:lvlJc w:val="left"/>
+      <w:pPr>
+        <w:ind w:left="2160" w:hanging="360"/>
+      </w:pPr>
+      <w:rPr>
+        <w:rFonts w:ascii="Wingdings" w:hAnsi="Wingdings" w:hint="default"/>
+      </w:rPr>
+    </w:lvl>
+    <w:lvl w:ilvl="3" w:tplc="04070001" w:tentative="1">
+      <w:start w:val="1"/>
+      <w:numFmt w:val="bullet"/>
+      <w:lvlText w:val=""/>
+      <w:lvlJc w:val="left"/>
+      <w:pPr>
+        <w:ind w:left="2880" w:hanging="360"/>
+      </w:pPr>
+      <w:rPr>
+        <w:rFonts w:ascii="Symbol" w:hAnsi="Symbol" w:hint="default"/>
+      </w:rPr>
+    </w:lvl>
+    <w:lvl w:ilvl="4" w:tplc="04070003" w:tentative="1">
+      <w:start w:val="1"/>
+      <w:numFmt w:val="bullet"/>
+      <w:lvlText w:val="o"/>
+      <w:lvlJc w:val="left"/>
+      <w:pPr>
+        <w:ind w:left="3600" w:hanging="360"/>
+      </w:pPr>
+      <w:rPr>
+        <w:rFonts w:ascii="Courier New" w:hAnsi="Courier New" w:cs="Courier New" w:hint="default"/>
+      </w:rPr>
+    </w:lvl>
+    <w:lvl w:ilvl="5" w:tplc="04070005" w:tentative="1">
+      <w:start w:val="1"/>
+      <w:numFmt w:val="bullet"/>
+      <w:lvlText w:val=""/>
+      <w:lvlJc w:val="left"/>
+      <w:pPr>
+        <w:ind w:left="4320" w:hanging="360"/>
+      </w:pPr>
+      <w:rPr>
+        <w:rFonts w:ascii="Wingdings" w:hAnsi="Wingdings" w:hint="default"/>
+      </w:rPr>
+    </w:lvl>
+    <w:lvl w:ilvl="6" w:tplc="04070001" w:tentative="1">
+      <w:start w:val="1"/>
+      <w:numFmt w:val="bullet"/>
+      <w:lvlText w:val=""/>
+      <w:lvlJc w:val="left"/>
+      <w:pPr>
+        <w:ind w:left="5040" w:hanging="360"/>
+      </w:pPr>
+      <w:rPr>
+        <w:rFonts w:ascii="Symbol" w:hAnsi="Symbol" w:hint="default"/>
+      </w:rPr>
+    </w:lvl>
+    <w:lvl w:ilvl="7" w:tplc="04070003" w:tentative="1">
+      <w:start w:val="1"/>
+      <w:numFmt w:val="bullet"/>
+      <w:lvlText w:val="o"/>
+      <w:lvlJc w:val="left"/>
+      <w:pPr>
+        <w:ind w:left="5760" w:hanging="360"/>
+      </w:pPr>
+      <w:rPr>
+        <w:rFonts w:ascii="Courier New" w:hAnsi="Courier New" w:cs="Courier New" w:hint="default"/>
+      </w:rPr>
+    </w:lvl>
+    <w:lvl w:ilvl="8" w:tplc="04070005" w:tentative="1">
+      <w:start w:val="1"/>
+      <w:numFmt w:val="bullet"/>
+      <w:lvlText w:val=""/>
+      <w:lvlJc w:val="left"/>
+      <w:pPr>
+        <w:ind w:left="6480" w:hanging="360"/>
+      </w:pPr>
+      <w:rPr>
+        <w:rFonts w:ascii="Wingdings" w:hAnsi="Wingdings" w:hint="default"/>
+      </w:rPr>
+    </w:lvl>
+  </w:abstractNum>
+  <w:abstractNum w:abstractNumId="7">
+    <w:nsid w:val="6ED363CB"/>
+    <w:multiLevelType w:val="hybridMultilevel"/>
+    <w:tmpl w:val="0FC09724"/>
+    <w:lvl w:ilvl="0" w:tplc="04070001">
+      <w:start w:val="1"/>
+      <w:numFmt w:val="bullet"/>
+      <w:lvlText w:val=""/>
+      <w:lvlJc w:val="left"/>
+      <w:pPr>
+        <w:ind w:left="720" w:hanging="360"/>
+      </w:pPr>
+      <w:rPr>
+        <w:rFonts w:ascii="Symbol" w:hAnsi="Symbol" w:hint="default"/>
+      </w:rPr>
+    </w:lvl>
+    <w:lvl w:ilvl="1" w:tplc="04070003" w:tentative="1">
+      <w:start w:val="1"/>
+      <w:numFmt w:val="bullet"/>
+      <w:lvlText w:val="o"/>
+      <w:lvlJc w:val="left"/>
+      <w:pPr>
+        <w:ind w:left="1440" w:hanging="360"/>
+      </w:pPr>
+      <w:rPr>
+        <w:rFonts w:ascii="Courier New" w:hAnsi="Courier New" w:cs="Courier New" w:hint="default"/>
+      </w:rPr>
+    </w:lvl>
+    <w:lvl w:ilvl="2" w:tplc="04070005" w:tentative="1">
+      <w:start w:val="1"/>
+      <w:numFmt w:val="bullet"/>
+      <w:lvlText w:val=""/>
+      <w:lvlJc w:val="left"/>
+      <w:pPr>
+        <w:ind w:left="2160" w:hanging="360"/>
+      </w:pPr>
+      <w:rPr>
+        <w:rFonts w:ascii="Wingdings" w:hAnsi="Wingdings" w:hint="default"/>
+      </w:rPr>
+    </w:lvl>
+    <w:lvl w:ilvl="3" w:tplc="04070001" w:tentative="1">
+      <w:start w:val="1"/>
+      <w:numFmt w:val="bullet"/>
+      <w:lvlText w:val=""/>
+      <w:lvlJc w:val="left"/>
+      <w:pPr>
+        <w:ind w:left="2880" w:hanging="360"/>
+      </w:pPr>
+      <w:rPr>
+        <w:rFonts w:ascii="Symbol" w:hAnsi="Symbol" w:hint="default"/>
+      </w:rPr>
+    </w:lvl>
+    <w:lvl w:ilvl="4" w:tplc="04070003" w:tentative="1">
+      <w:start w:val="1"/>
+      <w:numFmt w:val="bullet"/>
+      <w:lvlText w:val="o"/>
+      <w:lvlJc w:val="left"/>
+      <w:pPr>
+        <w:ind w:left="3600" w:hanging="360"/>
+      </w:pPr>
+      <w:rPr>
+        <w:rFonts w:ascii="Courier New" w:hAnsi="Courier New" w:cs="Courier New" w:hint="default"/>
+      </w:rPr>
+    </w:lvl>
+    <w:lvl w:ilvl="5" w:tplc="04070005" w:tentative="1">
+      <w:start w:val="1"/>
+      <w:numFmt w:val="bullet"/>
+      <w:lvlText w:val=""/>
+      <w:lvlJc w:val="left"/>
+      <w:pPr>
+        <w:ind w:left="4320" w:hanging="360"/>
+      </w:pPr>
+      <w:rPr>
+        <w:rFonts w:ascii="Wingdings" w:hAnsi="Wingdings" w:hint="default"/>
+      </w:rPr>
+    </w:lvl>
+    <w:lvl w:ilvl="6" w:tplc="04070001" w:tentative="1">
+      <w:start w:val="1"/>
+      <w:numFmt w:val="bullet"/>
+      <w:lvlText w:val=""/>
+      <w:lvlJc w:val="left"/>
+      <w:pPr>
+        <w:ind w:left="5040" w:hanging="360"/>
+      </w:pPr>
+      <w:rPr>
+        <w:rFonts w:ascii="Symbol" w:hAnsi="Symbol" w:hint="default"/>
+      </w:rPr>
+    </w:lvl>
+    <w:lvl w:ilvl="7" w:tplc="04070003" w:tentative="1">
+      <w:start w:val="1"/>
+      <w:numFmt w:val="bullet"/>
+      <w:lvlText w:val="o"/>
+      <w:lvlJc w:val="left"/>
+      <w:pPr>
+        <w:ind w:left="5760" w:hanging="360"/>
+      </w:pPr>
+      <w:rPr>
+        <w:rFonts w:ascii="Courier New" w:hAnsi="Courier New" w:cs="Courier New" w:hint="default"/>
+      </w:rPr>
+    </w:lvl>
+    <w:lvl w:ilvl="8" w:tplc="04070005" w:tentative="1">
+      <w:start w:val="1"/>
+      <w:numFmt w:val="bullet"/>
+      <w:lvlText w:val=""/>
+      <w:lvlJc w:val="left"/>
+      <w:pPr>
+        <w:ind w:left="6480" w:hanging="360"/>
+      </w:pPr>
+      <w:rPr>
+        <w:rFonts w:ascii="Wingdings" w:hAnsi="Wingdings" w:hint="default"/>
+      </w:rPr>
+    </w:lvl>
+  </w:abstractNum>
+  <w:abstractNum w:abstractNumId="8">
+    <w:nsid w:val="74746916"/>
+    <w:multiLevelType w:val="hybridMultilevel"/>
+    <w:tmpl w:val="7CB6F40C"/>
     <w:lvl w:ilvl="0" w:tplc="04070001">
       <w:start w:val="1"/>
       <w:numFmt w:val="bullet"/>
@@ -6103,6 +6134,12 @@
   </w:num>
   <w:num w:numId="7">
     <w:abstractNumId w:val="1"/>
+  </w:num>
+  <w:num w:numId="8">
+    <w:abstractNumId w:val="8"/>
+  </w:num>
+  <w:num w:numId="9">
+    <w:abstractNumId w:val="7"/>
   </w:num>
 </w:numbering>
 </file>
@@ -8645,7 +8682,7 @@
         <a:p>
           <a:r>
             <a:rPr lang="de-DE"/>
-            <a:t>Find Hair</a:t>
+            <a:t>Sacrifice</a:t>
           </a:r>
         </a:p>
       </dgm:t>
@@ -8681,7 +8718,7 @@
         <a:p>
           <a:r>
             <a:rPr lang="de-DE"/>
-            <a:t>Posess Guard</a:t>
+            <a:t>Possession</a:t>
           </a:r>
         </a:p>
       </dgm:t>
@@ -8708,7 +8745,7 @@
         </a:p>
       </dgm:t>
     </dgm:pt>
-    <dgm:pt modelId="{327738D1-4468-4C96-AE85-E76ED1488943}">
+    <dgm:pt modelId="{D46D1C8F-874D-4D90-B484-D6B99FFD66AD}">
       <dgm:prSet phldrT="[Text]"/>
       <dgm:spPr/>
       <dgm:t>
@@ -8717,32 +8754,18 @@
         <a:p>
           <a:r>
             <a:rPr lang="de-DE"/>
-            <a:t>Clear Way / Open Door</a:t>
+            <a:t>Open Door</a:t>
           </a:r>
         </a:p>
       </dgm:t>
     </dgm:pt>
-    <dgm:pt modelId="{2DBE0B07-FD22-409F-9DFC-ADAF7F984974}" type="parTrans" cxnId="{5240BA0F-D373-4B72-A881-4D29E4A13D1B}">
+    <dgm:pt modelId="{6D004B49-5E1B-4397-889C-718E7E375B18}" type="parTrans" cxnId="{F579E5E5-964F-411A-AE19-E5079239C188}">
       <dgm:prSet/>
       <dgm:spPr/>
-      <dgm:t>
-        <a:bodyPr/>
-        <a:lstStyle/>
-        <a:p>
-          <a:endParaRPr lang="de-DE"/>
-        </a:p>
-      </dgm:t>
     </dgm:pt>
-    <dgm:pt modelId="{4622733E-9E84-4A5B-A393-47F0086A4240}" type="sibTrans" cxnId="{5240BA0F-D373-4B72-A881-4D29E4A13D1B}">
+    <dgm:pt modelId="{8056E5A0-E8FA-454D-B427-7A16B65C6711}" type="sibTrans" cxnId="{F579E5E5-964F-411A-AE19-E5079239C188}">
       <dgm:prSet/>
       <dgm:spPr/>
-      <dgm:t>
-        <a:bodyPr/>
-        <a:lstStyle/>
-        <a:p>
-          <a:endParaRPr lang="de-DE"/>
-        </a:p>
-      </dgm:t>
     </dgm:pt>
     <dgm:pt modelId="{078045A0-F657-4EBE-8D23-B0F976E3CE34}" type="pres">
       <dgm:prSet presAssocID="{9EEEDAC5-4E1C-4603-9334-9F084C187352}" presName="cycle" presStyleCnt="0">
@@ -8850,12 +8873,12 @@
         </a:p>
       </dgm:t>
     </dgm:pt>
-    <dgm:pt modelId="{1409F35A-1864-433C-88A9-ABADCC2C125E}" type="pres">
-      <dgm:prSet presAssocID="{327738D1-4468-4C96-AE85-E76ED1488943}" presName="dummy" presStyleCnt="0"/>
+    <dgm:pt modelId="{A9884342-55E8-4A80-B97B-8A44978F129B}" type="pres">
+      <dgm:prSet presAssocID="{D46D1C8F-874D-4D90-B484-D6B99FFD66AD}" presName="dummy" presStyleCnt="0"/>
       <dgm:spPr/>
     </dgm:pt>
-    <dgm:pt modelId="{2A8129C4-1292-444A-AAD8-D66E8FFB695A}" type="pres">
-      <dgm:prSet presAssocID="{327738D1-4468-4C96-AE85-E76ED1488943}" presName="node" presStyleLbl="revTx" presStyleIdx="3" presStyleCnt="4">
+    <dgm:pt modelId="{374C348C-09AA-4A70-9D84-BC58E0EA63B1}" type="pres">
+      <dgm:prSet presAssocID="{D46D1C8F-874D-4D90-B484-D6B99FFD66AD}" presName="node" presStyleLbl="revTx" presStyleIdx="3" presStyleCnt="4">
         <dgm:presLayoutVars>
           <dgm:bulletEnabled val="1"/>
         </dgm:presLayoutVars>
@@ -8869,50 +8892,43 @@
         </a:p>
       </dgm:t>
     </dgm:pt>
-    <dgm:pt modelId="{2DB9D6A3-6E26-44E7-99BA-9B63DD6F9F61}" type="pres">
-      <dgm:prSet presAssocID="{4622733E-9E84-4A5B-A393-47F0086A4240}" presName="sibTrans" presStyleLbl="node1" presStyleIdx="3" presStyleCnt="4"/>
+    <dgm:pt modelId="{267F1077-A0BE-4F6A-A18F-A745B28E8BF3}" type="pres">
+      <dgm:prSet presAssocID="{8056E5A0-E8FA-454D-B427-7A16B65C6711}" presName="sibTrans" presStyleLbl="node1" presStyleIdx="3" presStyleCnt="4"/>
       <dgm:spPr/>
-      <dgm:t>
-        <a:bodyPr/>
-        <a:lstStyle/>
-        <a:p>
-          <a:endParaRPr lang="de-DE"/>
-        </a:p>
-      </dgm:t>
     </dgm:pt>
   </dgm:ptLst>
   <dgm:cxnLst>
-    <dgm:cxn modelId="{FD3A0B89-4DDF-4081-A6DF-081288F71E72}" type="presOf" srcId="{317BF9F5-A087-4F47-AC75-C17C296C7A75}" destId="{37ACC3FE-496A-4E50-A5DC-20988C058B0C}" srcOrd="0" destOrd="0" presId="urn:microsoft.com/office/officeart/2005/8/layout/cycle1"/>
-    <dgm:cxn modelId="{AC6FAE4D-2B3C-4A4B-86CD-BF6C8AE5C99B}" type="presOf" srcId="{96628D2C-7EAB-4274-9837-8BDC1B87D12C}" destId="{80BCFAE1-1161-4D0D-92C3-9CEB34B8EE0D}" srcOrd="0" destOrd="0" presId="urn:microsoft.com/office/officeart/2005/8/layout/cycle1"/>
-    <dgm:cxn modelId="{C16E0E66-EF33-441F-AC33-AE917C40E216}" type="presOf" srcId="{9EEEDAC5-4E1C-4603-9334-9F084C187352}" destId="{078045A0-F657-4EBE-8D23-B0F976E3CE34}" srcOrd="0" destOrd="0" presId="urn:microsoft.com/office/officeart/2005/8/layout/cycle1"/>
-    <dgm:cxn modelId="{D4D97149-404C-4620-8EF9-86DD7747C36C}" type="presOf" srcId="{327738D1-4468-4C96-AE85-E76ED1488943}" destId="{2A8129C4-1292-444A-AAD8-D66E8FFB695A}" srcOrd="0" destOrd="0" presId="urn:microsoft.com/office/officeart/2005/8/layout/cycle1"/>
+    <dgm:cxn modelId="{E647EC0A-EB20-4B5E-AF07-BD722D81C95A}" type="presOf" srcId="{DDA921E5-18F1-436D-AF1F-1C5A65A5B14D}" destId="{98E4E2C3-7BBD-46E1-9A48-23348DF1BE49}" srcOrd="0" destOrd="0" presId="urn:microsoft.com/office/officeart/2005/8/layout/cycle1"/>
     <dgm:cxn modelId="{F86B7884-593C-434B-AE61-75768AA6DB28}" srcId="{9EEEDAC5-4E1C-4603-9334-9F084C187352}" destId="{96628D2C-7EAB-4274-9837-8BDC1B87D12C}" srcOrd="1" destOrd="0" parTransId="{C22FAF56-931C-4581-BF1B-3F6A8449AAE4}" sibTransId="{DDA921E5-18F1-436D-AF1F-1C5A65A5B14D}"/>
+    <dgm:cxn modelId="{5ECFBC37-32F7-443B-8063-4580ACF1CEA6}" type="presOf" srcId="{F67AE151-64A6-4306-992F-E380237442EC}" destId="{EE66156B-3253-463E-8770-08B381EBFE88}" srcOrd="0" destOrd="0" presId="urn:microsoft.com/office/officeart/2005/8/layout/cycle1"/>
     <dgm:cxn modelId="{3CFE2921-DE23-4DD0-B2A3-511BC89CD467}" srcId="{9EEEDAC5-4E1C-4603-9334-9F084C187352}" destId="{E7366139-2E93-4E6B-999D-EAC4D31D9442}" srcOrd="2" destOrd="0" parTransId="{E1A36387-F97D-43EB-9F35-9236BD1CA5BB}" sibTransId="{317BF9F5-A087-4F47-AC75-C17C296C7A75}"/>
+    <dgm:cxn modelId="{B6870F64-16C3-49A6-9674-0548E98D442D}" type="presOf" srcId="{C6F7374C-FFC2-4396-B50C-4622FFAC711C}" destId="{E226B249-1392-4EE7-ACC2-00EB84AB2948}" srcOrd="0" destOrd="0" presId="urn:microsoft.com/office/officeart/2005/8/layout/cycle1"/>
+    <dgm:cxn modelId="{F579E5E5-964F-411A-AE19-E5079239C188}" srcId="{9EEEDAC5-4E1C-4603-9334-9F084C187352}" destId="{D46D1C8F-874D-4D90-B484-D6B99FFD66AD}" srcOrd="3" destOrd="0" parTransId="{6D004B49-5E1B-4397-889C-718E7E375B18}" sibTransId="{8056E5A0-E8FA-454D-B427-7A16B65C6711}"/>
     <dgm:cxn modelId="{96866E7E-BC9A-4371-921D-9FA5D26D494D}" srcId="{9EEEDAC5-4E1C-4603-9334-9F084C187352}" destId="{F67AE151-64A6-4306-992F-E380237442EC}" srcOrd="0" destOrd="0" parTransId="{F111D6FC-39EC-49F3-916A-1F6FEFAF4ED6}" sibTransId="{C6F7374C-FFC2-4396-B50C-4622FFAC711C}"/>
-    <dgm:cxn modelId="{5240BA0F-D373-4B72-A881-4D29E4A13D1B}" srcId="{9EEEDAC5-4E1C-4603-9334-9F084C187352}" destId="{327738D1-4468-4C96-AE85-E76ED1488943}" srcOrd="3" destOrd="0" parTransId="{2DBE0B07-FD22-409F-9DFC-ADAF7F984974}" sibTransId="{4622733E-9E84-4A5B-A393-47F0086A4240}"/>
-    <dgm:cxn modelId="{26FD70EA-F07D-4846-9374-ED2DF3C6FB49}" type="presOf" srcId="{DDA921E5-18F1-436D-AF1F-1C5A65A5B14D}" destId="{98E4E2C3-7BBD-46E1-9A48-23348DF1BE49}" srcOrd="0" destOrd="0" presId="urn:microsoft.com/office/officeart/2005/8/layout/cycle1"/>
-    <dgm:cxn modelId="{198ED1D1-A05F-44C7-A328-7D48173042D8}" type="presOf" srcId="{F67AE151-64A6-4306-992F-E380237442EC}" destId="{EE66156B-3253-463E-8770-08B381EBFE88}" srcOrd="0" destOrd="0" presId="urn:microsoft.com/office/officeart/2005/8/layout/cycle1"/>
-    <dgm:cxn modelId="{13FB2922-D70C-4D76-92BE-FDDD3BE4A00B}" type="presOf" srcId="{C6F7374C-FFC2-4396-B50C-4622FFAC711C}" destId="{E226B249-1392-4EE7-ACC2-00EB84AB2948}" srcOrd="0" destOrd="0" presId="urn:microsoft.com/office/officeart/2005/8/layout/cycle1"/>
-    <dgm:cxn modelId="{C162928E-49EC-4976-A36A-DADE804B98CF}" type="presOf" srcId="{E7366139-2E93-4E6B-999D-EAC4D31D9442}" destId="{BA141A2B-EFCD-406E-9F7A-165081E8E2FA}" srcOrd="0" destOrd="0" presId="urn:microsoft.com/office/officeart/2005/8/layout/cycle1"/>
-    <dgm:cxn modelId="{F749F81D-1C52-4626-8F24-7D2A00748C22}" type="presOf" srcId="{4622733E-9E84-4A5B-A393-47F0086A4240}" destId="{2DB9D6A3-6E26-44E7-99BA-9B63DD6F9F61}" srcOrd="0" destOrd="0" presId="urn:microsoft.com/office/officeart/2005/8/layout/cycle1"/>
-    <dgm:cxn modelId="{4337820F-CA75-4B8D-A558-8417B1FD5D4D}" type="presParOf" srcId="{078045A0-F657-4EBE-8D23-B0F976E3CE34}" destId="{80B15AFE-3F34-430D-AD39-4E80EF6556F5}" srcOrd="0" destOrd="0" presId="urn:microsoft.com/office/officeart/2005/8/layout/cycle1"/>
-    <dgm:cxn modelId="{1F2E5B19-27B7-455F-98FF-7AB500786414}" type="presParOf" srcId="{078045A0-F657-4EBE-8D23-B0F976E3CE34}" destId="{EE66156B-3253-463E-8770-08B381EBFE88}" srcOrd="1" destOrd="0" presId="urn:microsoft.com/office/officeart/2005/8/layout/cycle1"/>
-    <dgm:cxn modelId="{BD2B72EC-D4DE-47D3-B4E5-28AF41E434D2}" type="presParOf" srcId="{078045A0-F657-4EBE-8D23-B0F976E3CE34}" destId="{E226B249-1392-4EE7-ACC2-00EB84AB2948}" srcOrd="2" destOrd="0" presId="urn:microsoft.com/office/officeart/2005/8/layout/cycle1"/>
-    <dgm:cxn modelId="{11EABD67-7225-4725-B42D-293BD5E4DCF6}" type="presParOf" srcId="{078045A0-F657-4EBE-8D23-B0F976E3CE34}" destId="{5D6E78C9-5B7D-49EB-91D8-2B5414DB650E}" srcOrd="3" destOrd="0" presId="urn:microsoft.com/office/officeart/2005/8/layout/cycle1"/>
-    <dgm:cxn modelId="{67C97A9D-514B-40B0-95F0-279913A33D51}" type="presParOf" srcId="{078045A0-F657-4EBE-8D23-B0F976E3CE34}" destId="{80BCFAE1-1161-4D0D-92C3-9CEB34B8EE0D}" srcOrd="4" destOrd="0" presId="urn:microsoft.com/office/officeart/2005/8/layout/cycle1"/>
-    <dgm:cxn modelId="{D4B7F6D9-FE84-43A7-8EAD-792DA9B2821A}" type="presParOf" srcId="{078045A0-F657-4EBE-8D23-B0F976E3CE34}" destId="{98E4E2C3-7BBD-46E1-9A48-23348DF1BE49}" srcOrd="5" destOrd="0" presId="urn:microsoft.com/office/officeart/2005/8/layout/cycle1"/>
-    <dgm:cxn modelId="{8F5BB70A-1F04-4027-AAD9-0556C3AA80F1}" type="presParOf" srcId="{078045A0-F657-4EBE-8D23-B0F976E3CE34}" destId="{8EF16F83-7E48-4FEB-BA9A-4264F189B7E4}" srcOrd="6" destOrd="0" presId="urn:microsoft.com/office/officeart/2005/8/layout/cycle1"/>
-    <dgm:cxn modelId="{765ABE1E-0B86-4F87-A4E2-E1C32CC1E295}" type="presParOf" srcId="{078045A0-F657-4EBE-8D23-B0F976E3CE34}" destId="{BA141A2B-EFCD-406E-9F7A-165081E8E2FA}" srcOrd="7" destOrd="0" presId="urn:microsoft.com/office/officeart/2005/8/layout/cycle1"/>
-    <dgm:cxn modelId="{B2A70F34-A260-4039-9617-4B1539F0BA30}" type="presParOf" srcId="{078045A0-F657-4EBE-8D23-B0F976E3CE34}" destId="{37ACC3FE-496A-4E50-A5DC-20988C058B0C}" srcOrd="8" destOrd="0" presId="urn:microsoft.com/office/officeart/2005/8/layout/cycle1"/>
-    <dgm:cxn modelId="{B09E8A7F-5998-41FA-A90F-43C97F068186}" type="presParOf" srcId="{078045A0-F657-4EBE-8D23-B0F976E3CE34}" destId="{1409F35A-1864-433C-88A9-ABADCC2C125E}" srcOrd="9" destOrd="0" presId="urn:microsoft.com/office/officeart/2005/8/layout/cycle1"/>
-    <dgm:cxn modelId="{0FE5D9BD-2C05-4788-86AD-253DB9D9ABD3}" type="presParOf" srcId="{078045A0-F657-4EBE-8D23-B0F976E3CE34}" destId="{2A8129C4-1292-444A-AAD8-D66E8FFB695A}" srcOrd="10" destOrd="0" presId="urn:microsoft.com/office/officeart/2005/8/layout/cycle1"/>
-    <dgm:cxn modelId="{4B67AC1D-697B-4C1D-881F-7CAFC74B43CC}" type="presParOf" srcId="{078045A0-F657-4EBE-8D23-B0F976E3CE34}" destId="{2DB9D6A3-6E26-44E7-99BA-9B63DD6F9F61}" srcOrd="11" destOrd="0" presId="urn:microsoft.com/office/officeart/2005/8/layout/cycle1"/>
+    <dgm:cxn modelId="{D395E61B-DDF8-4F94-9329-01811030AA6E}" type="presOf" srcId="{96628D2C-7EAB-4274-9837-8BDC1B87D12C}" destId="{80BCFAE1-1161-4D0D-92C3-9CEB34B8EE0D}" srcOrd="0" destOrd="0" presId="urn:microsoft.com/office/officeart/2005/8/layout/cycle1"/>
+    <dgm:cxn modelId="{648179CF-A149-4FBD-9D96-0D569F8A3B8D}" type="presOf" srcId="{8056E5A0-E8FA-454D-B427-7A16B65C6711}" destId="{267F1077-A0BE-4F6A-A18F-A745B28E8BF3}" srcOrd="0" destOrd="0" presId="urn:microsoft.com/office/officeart/2005/8/layout/cycle1"/>
+    <dgm:cxn modelId="{475C744A-69E0-4F09-96D6-608A31E3675E}" type="presOf" srcId="{9EEEDAC5-4E1C-4603-9334-9F084C187352}" destId="{078045A0-F657-4EBE-8D23-B0F976E3CE34}" srcOrd="0" destOrd="0" presId="urn:microsoft.com/office/officeart/2005/8/layout/cycle1"/>
+    <dgm:cxn modelId="{88EA091E-A826-41C8-81B6-16694BEC0C6B}" type="presOf" srcId="{317BF9F5-A087-4F47-AC75-C17C296C7A75}" destId="{37ACC3FE-496A-4E50-A5DC-20988C058B0C}" srcOrd="0" destOrd="0" presId="urn:microsoft.com/office/officeart/2005/8/layout/cycle1"/>
+    <dgm:cxn modelId="{8C0C9E83-4FC6-4268-8F6B-17C7D93C8D32}" type="presOf" srcId="{E7366139-2E93-4E6B-999D-EAC4D31D9442}" destId="{BA141A2B-EFCD-406E-9F7A-165081E8E2FA}" srcOrd="0" destOrd="0" presId="urn:microsoft.com/office/officeart/2005/8/layout/cycle1"/>
+    <dgm:cxn modelId="{3F9BC70F-9536-4CFB-A610-963A1BBD1AB3}" type="presOf" srcId="{D46D1C8F-874D-4D90-B484-D6B99FFD66AD}" destId="{374C348C-09AA-4A70-9D84-BC58E0EA63B1}" srcOrd="0" destOrd="0" presId="urn:microsoft.com/office/officeart/2005/8/layout/cycle1"/>
+    <dgm:cxn modelId="{76B9BE0C-4FEE-43FB-ADD8-DE8A6BE32FD4}" type="presParOf" srcId="{078045A0-F657-4EBE-8D23-B0F976E3CE34}" destId="{80B15AFE-3F34-430D-AD39-4E80EF6556F5}" srcOrd="0" destOrd="0" presId="urn:microsoft.com/office/officeart/2005/8/layout/cycle1"/>
+    <dgm:cxn modelId="{7F0A8F42-FF23-4E86-BAC5-4F7B25CBFC73}" type="presParOf" srcId="{078045A0-F657-4EBE-8D23-B0F976E3CE34}" destId="{EE66156B-3253-463E-8770-08B381EBFE88}" srcOrd="1" destOrd="0" presId="urn:microsoft.com/office/officeart/2005/8/layout/cycle1"/>
+    <dgm:cxn modelId="{19ECA627-37AE-48AF-9AA4-273B87B48903}" type="presParOf" srcId="{078045A0-F657-4EBE-8D23-B0F976E3CE34}" destId="{E226B249-1392-4EE7-ACC2-00EB84AB2948}" srcOrd="2" destOrd="0" presId="urn:microsoft.com/office/officeart/2005/8/layout/cycle1"/>
+    <dgm:cxn modelId="{B130A565-3FEB-435D-B0D4-BBBFF5576AA6}" type="presParOf" srcId="{078045A0-F657-4EBE-8D23-B0F976E3CE34}" destId="{5D6E78C9-5B7D-49EB-91D8-2B5414DB650E}" srcOrd="3" destOrd="0" presId="urn:microsoft.com/office/officeart/2005/8/layout/cycle1"/>
+    <dgm:cxn modelId="{69145970-8E60-4437-9FBF-21D2F9B2F023}" type="presParOf" srcId="{078045A0-F657-4EBE-8D23-B0F976E3CE34}" destId="{80BCFAE1-1161-4D0D-92C3-9CEB34B8EE0D}" srcOrd="4" destOrd="0" presId="urn:microsoft.com/office/officeart/2005/8/layout/cycle1"/>
+    <dgm:cxn modelId="{5E55A492-2C73-4F46-B1F7-98C82752B78A}" type="presParOf" srcId="{078045A0-F657-4EBE-8D23-B0F976E3CE34}" destId="{98E4E2C3-7BBD-46E1-9A48-23348DF1BE49}" srcOrd="5" destOrd="0" presId="urn:microsoft.com/office/officeart/2005/8/layout/cycle1"/>
+    <dgm:cxn modelId="{182FDB3E-A90B-49C0-96C7-89C19CD57171}" type="presParOf" srcId="{078045A0-F657-4EBE-8D23-B0F976E3CE34}" destId="{8EF16F83-7E48-4FEB-BA9A-4264F189B7E4}" srcOrd="6" destOrd="0" presId="urn:microsoft.com/office/officeart/2005/8/layout/cycle1"/>
+    <dgm:cxn modelId="{F4CB17C6-3A30-4742-9B51-D4F25972F870}" type="presParOf" srcId="{078045A0-F657-4EBE-8D23-B0F976E3CE34}" destId="{BA141A2B-EFCD-406E-9F7A-165081E8E2FA}" srcOrd="7" destOrd="0" presId="urn:microsoft.com/office/officeart/2005/8/layout/cycle1"/>
+    <dgm:cxn modelId="{0F03AE8F-0C75-4629-8551-2DFFD9A1061B}" type="presParOf" srcId="{078045A0-F657-4EBE-8D23-B0F976E3CE34}" destId="{37ACC3FE-496A-4E50-A5DC-20988C058B0C}" srcOrd="8" destOrd="0" presId="urn:microsoft.com/office/officeart/2005/8/layout/cycle1"/>
+    <dgm:cxn modelId="{DEC03089-FA46-4026-99EA-D88804E30430}" type="presParOf" srcId="{078045A0-F657-4EBE-8D23-B0F976E3CE34}" destId="{A9884342-55E8-4A80-B97B-8A44978F129B}" srcOrd="9" destOrd="0" presId="urn:microsoft.com/office/officeart/2005/8/layout/cycle1"/>
+    <dgm:cxn modelId="{6306F3B4-DD15-439F-84C1-5EC20C40C5AF}" type="presParOf" srcId="{078045A0-F657-4EBE-8D23-B0F976E3CE34}" destId="{374C348C-09AA-4A70-9D84-BC58E0EA63B1}" srcOrd="10" destOrd="0" presId="urn:microsoft.com/office/officeart/2005/8/layout/cycle1"/>
+    <dgm:cxn modelId="{9CDDF0CA-1C36-49FD-BD9D-0E20EBEEFB97}" type="presParOf" srcId="{078045A0-F657-4EBE-8D23-B0F976E3CE34}" destId="{267F1077-A0BE-4F6A-A18F-A745B28E8BF3}" srcOrd="11" destOrd="0" presId="urn:microsoft.com/office/officeart/2005/8/layout/cycle1"/>
   </dgm:cxnLst>
   <dgm:bg/>
   <dgm:whole/>
   <dgm:extLst>
     <a:ext uri="http://schemas.microsoft.com/office/drawing/2008/diagram">
-      <dsp:dataModelExt xmlns:dsp="http://schemas.microsoft.com/office/drawing/2008/diagram" relId="rId16" minVer="http://schemas.openxmlformats.org/drawingml/2006/diagram"/>
+      <dsp:dataModelExt xmlns:dsp="http://schemas.microsoft.com/office/drawing/2008/diagram" relId="rId15" minVer="http://schemas.openxmlformats.org/drawingml/2006/diagram"/>
     </a:ext>
   </dgm:extLst>
 </dgm:dataModel>
@@ -8958,12 +8974,12 @@
         <a:fontRef idx="minor"/>
       </dsp:style>
       <dsp:txBody>
-        <a:bodyPr spcFirstLastPara="0" vert="horz" wrap="square" lIns="25400" tIns="25400" rIns="25400" bIns="25400" numCol="1" spcCol="1270" anchor="ctr" anchorCtr="0">
+        <a:bodyPr spcFirstLastPara="0" vert="horz" wrap="square" lIns="24130" tIns="24130" rIns="24130" bIns="24130" numCol="1" spcCol="1270" anchor="ctr" anchorCtr="0">
           <a:noAutofit/>
         </a:bodyPr>
         <a:lstStyle/>
         <a:p>
-          <a:pPr lvl="0" algn="ctr" defTabSz="889000">
+          <a:pPr lvl="0" algn="ctr" defTabSz="844550">
             <a:lnSpc>
               <a:spcPct val="90000"/>
             </a:lnSpc>
@@ -8975,7 +8991,7 @@
             </a:spcAft>
           </a:pPr>
           <a:r>
-            <a:rPr lang="de-DE" sz="2000" kern="1200"/>
+            <a:rPr lang="de-DE" sz="1900" kern="1200"/>
             <a:t>Enter Room</a:t>
           </a:r>
         </a:p>
@@ -9072,12 +9088,12 @@
         <a:fontRef idx="minor"/>
       </dsp:style>
       <dsp:txBody>
-        <a:bodyPr spcFirstLastPara="0" vert="horz" wrap="square" lIns="25400" tIns="25400" rIns="25400" bIns="25400" numCol="1" spcCol="1270" anchor="ctr" anchorCtr="0">
+        <a:bodyPr spcFirstLastPara="0" vert="horz" wrap="square" lIns="24130" tIns="24130" rIns="24130" bIns="24130" numCol="1" spcCol="1270" anchor="ctr" anchorCtr="0">
           <a:noAutofit/>
         </a:bodyPr>
         <a:lstStyle/>
         <a:p>
-          <a:pPr lvl="0" algn="ctr" defTabSz="889000">
+          <a:pPr lvl="0" algn="ctr" defTabSz="844550">
             <a:lnSpc>
               <a:spcPct val="90000"/>
             </a:lnSpc>
@@ -9089,8 +9105,8 @@
             </a:spcAft>
           </a:pPr>
           <a:r>
-            <a:rPr lang="de-DE" sz="2000" kern="1200"/>
-            <a:t>Find Hair</a:t>
+            <a:rPr lang="de-DE" sz="1900" kern="1200"/>
+            <a:t>Sacrifice</a:t>
           </a:r>
         </a:p>
       </dsp:txBody>
@@ -9186,12 +9202,12 @@
         <a:fontRef idx="minor"/>
       </dsp:style>
       <dsp:txBody>
-        <a:bodyPr spcFirstLastPara="0" vert="horz" wrap="square" lIns="25400" tIns="25400" rIns="25400" bIns="25400" numCol="1" spcCol="1270" anchor="ctr" anchorCtr="0">
+        <a:bodyPr spcFirstLastPara="0" vert="horz" wrap="square" lIns="24130" tIns="24130" rIns="24130" bIns="24130" numCol="1" spcCol="1270" anchor="ctr" anchorCtr="0">
           <a:noAutofit/>
         </a:bodyPr>
         <a:lstStyle/>
         <a:p>
-          <a:pPr lvl="0" algn="ctr" defTabSz="889000">
+          <a:pPr lvl="0" algn="ctr" defTabSz="844550">
             <a:lnSpc>
               <a:spcPct val="90000"/>
             </a:lnSpc>
@@ -9203,8 +9219,8 @@
             </a:spcAft>
           </a:pPr>
           <a:r>
-            <a:rPr lang="de-DE" sz="2000" kern="1200"/>
-            <a:t>Posess Guard</a:t>
+            <a:rPr lang="de-DE" sz="1900" kern="1200"/>
+            <a:t>Possession</a:t>
           </a:r>
         </a:p>
       </dsp:txBody>
@@ -9268,7 +9284,7 @@
         </a:fontRef>
       </dsp:style>
     </dsp:sp>
-    <dsp:sp modelId="{2A8129C4-1292-444A-AAD8-D66E8FFB695A}">
+    <dsp:sp modelId="{374C348C-09AA-4A70-9D84-BC58E0EA63B1}">
       <dsp:nvSpPr>
         <dsp:cNvPr id="0" name=""/>
         <dsp:cNvSpPr/>
@@ -9300,12 +9316,12 @@
         <a:fontRef idx="minor"/>
       </dsp:style>
       <dsp:txBody>
-        <a:bodyPr spcFirstLastPara="0" vert="horz" wrap="square" lIns="25400" tIns="25400" rIns="25400" bIns="25400" numCol="1" spcCol="1270" anchor="ctr" anchorCtr="0">
+        <a:bodyPr spcFirstLastPara="0" vert="horz" wrap="square" lIns="24130" tIns="24130" rIns="24130" bIns="24130" numCol="1" spcCol="1270" anchor="ctr" anchorCtr="0">
           <a:noAutofit/>
         </a:bodyPr>
         <a:lstStyle/>
         <a:p>
-          <a:pPr lvl="0" algn="ctr" defTabSz="889000">
+          <a:pPr lvl="0" algn="ctr" defTabSz="844550">
             <a:lnSpc>
               <a:spcPct val="90000"/>
             </a:lnSpc>
@@ -9317,8 +9333,8 @@
             </a:spcAft>
           </a:pPr>
           <a:r>
-            <a:rPr lang="de-DE" sz="2000" kern="1200"/>
-            <a:t>Clear Way / Open Door</a:t>
+            <a:rPr lang="de-DE" sz="1900" kern="1200"/>
+            <a:t>Open Door</a:t>
           </a:r>
         </a:p>
       </dsp:txBody>
@@ -9327,7 +9343,7 @@
         <a:ext cx="1133177" cy="1133177"/>
       </dsp:txXfrm>
     </dsp:sp>
-    <dsp:sp modelId="{2DB9D6A3-6E26-44E7-99BA-9B63DD6F9F61}">
+    <dsp:sp modelId="{267F1077-A0BE-4F6A-A18F-A745B28E8BF3}">
       <dsp:nvSpPr>
         <dsp:cNvPr id="0" name=""/>
         <dsp:cNvSpPr/>
@@ -10908,7 +10924,7 @@
 </file>
 
 <file path=customXml/itemProps1.xml><?xml version="1.0" encoding="utf-8"?>
-<ds:datastoreItem xmlns:ds="http://schemas.openxmlformats.org/officeDocument/2006/customXml" ds:itemID="{5C6C0D27-D215-414E-8852-D319447BAB45}">
+<ds:datastoreItem xmlns:ds="http://schemas.openxmlformats.org/officeDocument/2006/customXml" ds:itemID="{E05DF2EC-DC33-4ACE-83BF-D37683AD1C17}">
   <ds:schemaRefs>
     <ds:schemaRef ds:uri="http://schemas.openxmlformats.org/officeDocument/2006/bibliography"/>
   </ds:schemaRefs>

</xml_diff>